<commit_message>
Versión actualizada a 25/05/17 1
</commit_message>
<xml_diff>
--- a/Vision_20170322_Administracion de proyectos.docx
+++ b/Vision_20170322_Administracion de proyectos.docx
@@ -1,6 +1,6 @@
 
 <file path=word/document.xml><?xml version="1.0" encoding="utf-8"?>
-<w:document xmlns:wpc="http://schemas.microsoft.com/office/word/2010/wordprocessingCanvas" xmlns:mc="http://schemas.openxmlformats.org/markup-compatibility/2006" xmlns:o="urn:schemas-microsoft-com:office:office" xmlns:r="http://schemas.openxmlformats.org/officeDocument/2006/relationships" xmlns:m="http://schemas.openxmlformats.org/officeDocument/2006/math" xmlns:v="urn:schemas-microsoft-com:vml" xmlns:wp14="http://schemas.microsoft.com/office/word/2010/wordprocessingDrawing" xmlns:wp="http://schemas.openxmlformats.org/drawingml/2006/wordprocessingDrawing" xmlns:w10="urn:schemas-microsoft-com:office:word" xmlns:w="http://schemas.openxmlformats.org/wordprocessingml/2006/main" xmlns:w14="http://schemas.microsoft.com/office/word/2010/wordml" xmlns:wpg="http://schemas.microsoft.com/office/word/2010/wordprocessingGroup" xmlns:wpi="http://schemas.microsoft.com/office/word/2010/wordprocessingInk" xmlns:wne="http://schemas.microsoft.com/office/word/2006/wordml" xmlns:wps="http://schemas.microsoft.com/office/word/2010/wordprocessingShape" mc:Ignorable="w14 wp14">
+<w:document xmlns:wpc="http://schemas.microsoft.com/office/word/2010/wordprocessingCanvas" xmlns:mc="http://schemas.openxmlformats.org/markup-compatibility/2006" xmlns:o="urn:schemas-microsoft-com:office:office" xmlns:r="http://schemas.openxmlformats.org/officeDocument/2006/relationships" xmlns:m="http://schemas.openxmlformats.org/officeDocument/2006/math" xmlns:v="urn:schemas-microsoft-com:vml" xmlns:wp14="http://schemas.microsoft.com/office/word/2010/wordprocessingDrawing" xmlns:wp="http://schemas.openxmlformats.org/drawingml/2006/wordprocessingDrawing" xmlns:w10="urn:schemas-microsoft-com:office:word" xmlns:w="http://schemas.openxmlformats.org/wordprocessingml/2006/main" xmlns:w14="http://schemas.microsoft.com/office/word/2010/wordml" xmlns:w15="http://schemas.microsoft.com/office/word/2012/wordml" xmlns:wpg="http://schemas.microsoft.com/office/word/2010/wordprocessingGroup" xmlns:wpi="http://schemas.microsoft.com/office/word/2010/wordprocessingInk" xmlns:wne="http://schemas.microsoft.com/office/word/2006/wordml" xmlns:wps="http://schemas.microsoft.com/office/word/2010/wordprocessingShape" mc:Ignorable="w14 w15 wp14">
   <w:body>
     <w:p>
       <w:pPr>
@@ -2859,7 +2859,15 @@
         <w:rPr>
           <w:rFonts w:ascii="Arial" w:hAnsi="Arial" w:cs="Arial"/>
         </w:rPr>
-        <w:t>l proyecto relacionados con áreas fuera de la gestión, por ejemplo:</w:t>
+        <w:t>l proyecto relacionados con áreas fuera de la gestión, por ej</w:t>
+      </w:r>
+      <w:bookmarkStart w:id="8" w:name="_GoBack"/>
+      <w:bookmarkEnd w:id="8"/>
+      <w:r>
+        <w:rPr>
+          <w:rFonts w:ascii="Arial" w:hAnsi="Arial" w:cs="Arial"/>
+        </w:rPr>
+        <w:t>emplo:</w:t>
       </w:r>
       <w:r>
         <w:rPr>
@@ -2867,7 +2875,6 @@
         </w:rPr>
         <w:t xml:space="preserve"> </w:t>
       </w:r>
-      <w:bookmarkStart w:id="8" w:name="_GoBack"/>
       <w:r>
         <w:rPr>
           <w:rFonts w:ascii="Arial" w:hAnsi="Arial" w:cs="Arial"/>
@@ -2890,9 +2897,24 @@
         <w:rPr>
           <w:rFonts w:ascii="Arial" w:hAnsi="Arial" w:cs="Arial"/>
         </w:rPr>
-        <w:t xml:space="preserve">riesgos, manuales y memorias técnicas </w:t>
-      </w:r>
-      <w:bookmarkEnd w:id="8"/>
+        <w:t>riesgos, manuales y memorias técnicas</w:t>
+      </w:r>
+      <w:ins w:id="9" w:author="MLujan" w:date="2017-05-25T13:00:00Z">
+        <w:r>
+          <w:rPr>
+            <w:rFonts w:ascii="Arial" w:hAnsi="Arial" w:cs="Arial"/>
+          </w:rPr>
+          <w:t>.</w:t>
+        </w:r>
+      </w:ins>
+      <w:del w:id="10" w:author="MLujan" w:date="2017-05-25T13:00:00Z">
+        <w:r>
+          <w:rPr>
+            <w:rFonts w:ascii="Arial" w:hAnsi="Arial" w:cs="Arial"/>
+          </w:rPr>
+          <w:delText xml:space="preserve"> </w:delText>
+        </w:r>
+      </w:del>
     </w:p>
     <w:p>
       <w:pPr>
@@ -2911,6 +2933,14 @@
         </w:rPr>
         <w:t>Aprobar documentación de proyecto que tenga impacto sobre el proyecto</w:t>
       </w:r>
+      <w:ins w:id="11" w:author="MLujan" w:date="2017-05-25T13:00:00Z">
+        <w:r>
+          <w:rPr>
+            <w:rFonts w:ascii="Arial" w:hAnsi="Arial" w:cs="Arial"/>
+          </w:rPr>
+          <w:t>.</w:t>
+        </w:r>
+      </w:ins>
     </w:p>
     <w:p>
       <w:pPr>
@@ -2947,6 +2977,14 @@
         </w:rPr>
         <w:t xml:space="preserve"> de principio a fin</w:t>
       </w:r>
+      <w:ins w:id="12" w:author="MLujan" w:date="2017-05-25T13:00:00Z">
+        <w:r>
+          <w:rPr>
+            <w:rFonts w:ascii="Arial" w:hAnsi="Arial" w:cs="Arial"/>
+          </w:rPr>
+          <w:t>.</w:t>
+        </w:r>
+      </w:ins>
     </w:p>
     <w:p>
       <w:pPr>
@@ -2965,6 +3003,14 @@
         </w:rPr>
         <w:t>Todo lo no indicado en este documento dentro de funciones y alcance</w:t>
       </w:r>
+      <w:ins w:id="13" w:author="MLujan" w:date="2017-05-25T13:00:00Z">
+        <w:r>
+          <w:rPr>
+            <w:rFonts w:ascii="Arial" w:hAnsi="Arial" w:cs="Arial"/>
+          </w:rPr>
+          <w:t>.</w:t>
+        </w:r>
+      </w:ins>
     </w:p>
     <w:p>
       <w:pPr>
@@ -3803,8 +3849,8 @@
       </w:r>
     </w:p>
     <w:sectPr>
-      <w:headerReference w:type="default" r:id="rId9"/>
-      <w:footerReference w:type="default" r:id="rId10"/>
+      <w:headerReference w:type="default" r:id="rId8"/>
+      <w:footerReference w:type="default" r:id="rId9"/>
       <w:type w:val="continuous"/>
       <w:pgSz w:w="12240" w:h="15840" w:code="1"/>
       <w:pgMar w:top="1134" w:right="851" w:bottom="1134" w:left="851" w:header="720" w:footer="527" w:gutter="0"/>
@@ -3815,7 +3861,7 @@
 </file>
 
 <file path=word/endnotes.xml><?xml version="1.0" encoding="utf-8"?>
-<w:endnotes xmlns:wpc="http://schemas.microsoft.com/office/word/2010/wordprocessingCanvas" xmlns:mc="http://schemas.openxmlformats.org/markup-compatibility/2006" xmlns:o="urn:schemas-microsoft-com:office:office" xmlns:r="http://schemas.openxmlformats.org/officeDocument/2006/relationships" xmlns:m="http://schemas.openxmlformats.org/officeDocument/2006/math" xmlns:v="urn:schemas-microsoft-com:vml" xmlns:wp14="http://schemas.microsoft.com/office/word/2010/wordprocessingDrawing" xmlns:wp="http://schemas.openxmlformats.org/drawingml/2006/wordprocessingDrawing" xmlns:w10="urn:schemas-microsoft-com:office:word" xmlns:w="http://schemas.openxmlformats.org/wordprocessingml/2006/main" xmlns:w14="http://schemas.microsoft.com/office/word/2010/wordml" xmlns:wpg="http://schemas.microsoft.com/office/word/2010/wordprocessingGroup" xmlns:wpi="http://schemas.microsoft.com/office/word/2010/wordprocessingInk" xmlns:wne="http://schemas.microsoft.com/office/word/2006/wordml" xmlns:wps="http://schemas.microsoft.com/office/word/2010/wordprocessingShape" mc:Ignorable="w14 wp14">
+<w:endnotes xmlns:wpc="http://schemas.microsoft.com/office/word/2010/wordprocessingCanvas" xmlns:mc="http://schemas.openxmlformats.org/markup-compatibility/2006" xmlns:o="urn:schemas-microsoft-com:office:office" xmlns:r="http://schemas.openxmlformats.org/officeDocument/2006/relationships" xmlns:m="http://schemas.openxmlformats.org/officeDocument/2006/math" xmlns:v="urn:schemas-microsoft-com:vml" xmlns:wp14="http://schemas.microsoft.com/office/word/2010/wordprocessingDrawing" xmlns:wp="http://schemas.openxmlformats.org/drawingml/2006/wordprocessingDrawing" xmlns:w10="urn:schemas-microsoft-com:office:word" xmlns:w="http://schemas.openxmlformats.org/wordprocessingml/2006/main" xmlns:w14="http://schemas.microsoft.com/office/word/2010/wordml" xmlns:w15="http://schemas.microsoft.com/office/word/2012/wordml" xmlns:wpg="http://schemas.microsoft.com/office/word/2010/wordprocessingGroup" xmlns:wpi="http://schemas.microsoft.com/office/word/2010/wordprocessingInk" xmlns:wne="http://schemas.microsoft.com/office/word/2006/wordml" xmlns:wps="http://schemas.microsoft.com/office/word/2010/wordprocessingShape" mc:Ignorable="w14 w15 wp14">
   <w:endnote w:type="separator" w:id="-1">
     <w:p>
       <w:r>
@@ -3834,7 +3880,7 @@
 </file>
 
 <file path=word/footer1.xml><?xml version="1.0" encoding="utf-8"?>
-<w:ftr xmlns:wpc="http://schemas.microsoft.com/office/word/2010/wordprocessingCanvas" xmlns:mc="http://schemas.openxmlformats.org/markup-compatibility/2006" xmlns:o="urn:schemas-microsoft-com:office:office" xmlns:r="http://schemas.openxmlformats.org/officeDocument/2006/relationships" xmlns:m="http://schemas.openxmlformats.org/officeDocument/2006/math" xmlns:v="urn:schemas-microsoft-com:vml" xmlns:wp14="http://schemas.microsoft.com/office/word/2010/wordprocessingDrawing" xmlns:wp="http://schemas.openxmlformats.org/drawingml/2006/wordprocessingDrawing" xmlns:w10="urn:schemas-microsoft-com:office:word" xmlns:w="http://schemas.openxmlformats.org/wordprocessingml/2006/main" xmlns:w14="http://schemas.microsoft.com/office/word/2010/wordml" xmlns:wpg="http://schemas.microsoft.com/office/word/2010/wordprocessingGroup" xmlns:wpi="http://schemas.microsoft.com/office/word/2010/wordprocessingInk" xmlns:wne="http://schemas.microsoft.com/office/word/2006/wordml" xmlns:wps="http://schemas.microsoft.com/office/word/2010/wordprocessingShape" mc:Ignorable="w14 wp14">
+<w:ftr xmlns:wpc="http://schemas.microsoft.com/office/word/2010/wordprocessingCanvas" xmlns:mc="http://schemas.openxmlformats.org/markup-compatibility/2006" xmlns:o="urn:schemas-microsoft-com:office:office" xmlns:r="http://schemas.openxmlformats.org/officeDocument/2006/relationships" xmlns:m="http://schemas.openxmlformats.org/officeDocument/2006/math" xmlns:v="urn:schemas-microsoft-com:vml" xmlns:wp14="http://schemas.microsoft.com/office/word/2010/wordprocessingDrawing" xmlns:wp="http://schemas.openxmlformats.org/drawingml/2006/wordprocessingDrawing" xmlns:w10="urn:schemas-microsoft-com:office:word" xmlns:w="http://schemas.openxmlformats.org/wordprocessingml/2006/main" xmlns:w14="http://schemas.microsoft.com/office/word/2010/wordml" xmlns:w15="http://schemas.microsoft.com/office/word/2012/wordml" xmlns:wpg="http://schemas.microsoft.com/office/word/2010/wordprocessingGroup" xmlns:wpi="http://schemas.microsoft.com/office/word/2010/wordprocessingInk" xmlns:wne="http://schemas.microsoft.com/office/word/2006/wordml" xmlns:wps="http://schemas.microsoft.com/office/word/2010/wordprocessingShape" mc:Ignorable="w14 w15 wp14">
   <w:tbl>
     <w:tblPr>
       <w:tblW w:w="3060" w:type="dxa"/>
@@ -3903,7 +3949,7 @@
 </file>
 
 <file path=word/footnotes.xml><?xml version="1.0" encoding="utf-8"?>
-<w:footnotes xmlns:wpc="http://schemas.microsoft.com/office/word/2010/wordprocessingCanvas" xmlns:mc="http://schemas.openxmlformats.org/markup-compatibility/2006" xmlns:o="urn:schemas-microsoft-com:office:office" xmlns:r="http://schemas.openxmlformats.org/officeDocument/2006/relationships" xmlns:m="http://schemas.openxmlformats.org/officeDocument/2006/math" xmlns:v="urn:schemas-microsoft-com:vml" xmlns:wp14="http://schemas.microsoft.com/office/word/2010/wordprocessingDrawing" xmlns:wp="http://schemas.openxmlformats.org/drawingml/2006/wordprocessingDrawing" xmlns:w10="urn:schemas-microsoft-com:office:word" xmlns:w="http://schemas.openxmlformats.org/wordprocessingml/2006/main" xmlns:w14="http://schemas.microsoft.com/office/word/2010/wordml" xmlns:wpg="http://schemas.microsoft.com/office/word/2010/wordprocessingGroup" xmlns:wpi="http://schemas.microsoft.com/office/word/2010/wordprocessingInk" xmlns:wne="http://schemas.microsoft.com/office/word/2006/wordml" xmlns:wps="http://schemas.microsoft.com/office/word/2010/wordprocessingShape" mc:Ignorable="w14 wp14">
+<w:footnotes xmlns:wpc="http://schemas.microsoft.com/office/word/2010/wordprocessingCanvas" xmlns:mc="http://schemas.openxmlformats.org/markup-compatibility/2006" xmlns:o="urn:schemas-microsoft-com:office:office" xmlns:r="http://schemas.openxmlformats.org/officeDocument/2006/relationships" xmlns:m="http://schemas.openxmlformats.org/officeDocument/2006/math" xmlns:v="urn:schemas-microsoft-com:vml" xmlns:wp14="http://schemas.microsoft.com/office/word/2010/wordprocessingDrawing" xmlns:wp="http://schemas.openxmlformats.org/drawingml/2006/wordprocessingDrawing" xmlns:w10="urn:schemas-microsoft-com:office:word" xmlns:w="http://schemas.openxmlformats.org/wordprocessingml/2006/main" xmlns:w14="http://schemas.microsoft.com/office/word/2010/wordml" xmlns:w15="http://schemas.microsoft.com/office/word/2012/wordml" xmlns:wpg="http://schemas.microsoft.com/office/word/2010/wordprocessingGroup" xmlns:wpi="http://schemas.microsoft.com/office/word/2010/wordprocessingInk" xmlns:wne="http://schemas.microsoft.com/office/word/2006/wordml" xmlns:wps="http://schemas.microsoft.com/office/word/2010/wordprocessingShape" mc:Ignorable="w14 w15 wp14">
   <w:footnote w:type="separator" w:id="-1">
     <w:p>
       <w:r>
@@ -3922,7 +3968,7 @@
 </file>
 
 <file path=word/header1.xml><?xml version="1.0" encoding="utf-8"?>
-<w:hdr xmlns:wpc="http://schemas.microsoft.com/office/word/2010/wordprocessingCanvas" xmlns:mc="http://schemas.openxmlformats.org/markup-compatibility/2006" xmlns:o="urn:schemas-microsoft-com:office:office" xmlns:r="http://schemas.openxmlformats.org/officeDocument/2006/relationships" xmlns:m="http://schemas.openxmlformats.org/officeDocument/2006/math" xmlns:v="urn:schemas-microsoft-com:vml" xmlns:wp14="http://schemas.microsoft.com/office/word/2010/wordprocessingDrawing" xmlns:wp="http://schemas.openxmlformats.org/drawingml/2006/wordprocessingDrawing" xmlns:w10="urn:schemas-microsoft-com:office:word" xmlns:w="http://schemas.openxmlformats.org/wordprocessingml/2006/main" xmlns:w14="http://schemas.microsoft.com/office/word/2010/wordml" xmlns:wpg="http://schemas.microsoft.com/office/word/2010/wordprocessingGroup" xmlns:wpi="http://schemas.microsoft.com/office/word/2010/wordprocessingInk" xmlns:wne="http://schemas.microsoft.com/office/word/2006/wordml" xmlns:wps="http://schemas.microsoft.com/office/word/2010/wordprocessingShape" mc:Ignorable="w14 wp14">
+<w:hdr xmlns:wpc="http://schemas.microsoft.com/office/word/2010/wordprocessingCanvas" xmlns:mc="http://schemas.openxmlformats.org/markup-compatibility/2006" xmlns:o="urn:schemas-microsoft-com:office:office" xmlns:r="http://schemas.openxmlformats.org/officeDocument/2006/relationships" xmlns:m="http://schemas.openxmlformats.org/officeDocument/2006/math" xmlns:v="urn:schemas-microsoft-com:vml" xmlns:wp14="http://schemas.microsoft.com/office/word/2010/wordprocessingDrawing" xmlns:wp="http://schemas.openxmlformats.org/drawingml/2006/wordprocessingDrawing" xmlns:w10="urn:schemas-microsoft-com:office:word" xmlns:w="http://schemas.openxmlformats.org/wordprocessingml/2006/main" xmlns:w14="http://schemas.microsoft.com/office/word/2010/wordml" xmlns:w15="http://schemas.microsoft.com/office/word/2012/wordml" xmlns:wpg="http://schemas.microsoft.com/office/word/2010/wordprocessingGroup" xmlns:wpi="http://schemas.microsoft.com/office/word/2010/wordprocessingInk" xmlns:wne="http://schemas.microsoft.com/office/word/2006/wordml" xmlns:wps="http://schemas.microsoft.com/office/word/2010/wordprocessingShape" mc:Ignorable="w14 w15 wp14">
   <w:p>
     <w:pPr>
       <w:pStyle w:val="Encabezado"/>
@@ -4121,7 +4167,7 @@
             </wp:anchor>
           </w:drawing>
         </mc:Choice>
-        <mc:Fallback xmlns:w15="http://schemas.microsoft.com/office/word/2012/wordml">
+        <mc:Fallback>
           <w:pict>
             <v:shapetype id="_x0000_t202" coordsize="21600,21600" o:spt="202" path="m,l,21600r21600,l21600,xe">
               <v:stroke joinstyle="miter"/>
@@ -4274,9 +4320,9 @@
             </wp:anchor>
           </w:drawing>
         </mc:Choice>
-        <mc:Fallback xmlns:w15="http://schemas.microsoft.com/office/word/2012/wordml">
+        <mc:Fallback>
           <w:pict>
-            <v:line w14:anchorId="634C83E5" id="Line 12" o:spid="_x0000_s1026" style="position:absolute;flip:y;z-index:251658752;visibility:visible;mso-wrap-style:square;mso-width-percent:0;mso-height-percent:0;mso-wrap-distance-left:9pt;mso-wrap-distance-top:0;mso-wrap-distance-right:9pt;mso-wrap-distance-bottom:0;mso-position-horizontal:absolute;mso-position-horizontal-relative:text;mso-position-vertical:absolute;mso-position-vertical-relative:text;mso-width-percent:0;mso-height-percent:0;mso-width-relative:page;mso-height-relative:page" from="24.45pt,.9pt" to="510.45pt,.9pt" o:gfxdata="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" strokecolor="#339" strokeweight="4.5pt">
+            <v:line w14:anchorId="5C94F986" id="Line 12" o:spid="_x0000_s1026" style="position:absolute;flip:y;z-index:251658752;visibility:visible;mso-wrap-style:square;mso-width-percent:0;mso-height-percent:0;mso-wrap-distance-left:9pt;mso-wrap-distance-top:0;mso-wrap-distance-right:9pt;mso-wrap-distance-bottom:0;mso-position-horizontal:absolute;mso-position-horizontal-relative:text;mso-position-vertical:absolute;mso-position-vertical-relative:text;mso-width-percent:0;mso-height-percent:0;mso-width-relative:page;mso-height-relative:page" from="24.45pt,.9pt" to="510.45pt,.9pt" o:gfxdata="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" strokecolor="#339" strokeweight="4.5pt">
               <v:stroke linestyle="thinThick"/>
             </v:line>
           </w:pict>
@@ -4311,7 +4357,7 @@
 </file>
 
 <file path=word/numbering.xml><?xml version="1.0" encoding="utf-8"?>
-<w:numbering xmlns:wpc="http://schemas.microsoft.com/office/word/2010/wordprocessingCanvas" xmlns:mc="http://schemas.openxmlformats.org/markup-compatibility/2006" xmlns:o="urn:schemas-microsoft-com:office:office" xmlns:r="http://schemas.openxmlformats.org/officeDocument/2006/relationships" xmlns:m="http://schemas.openxmlformats.org/officeDocument/2006/math" xmlns:v="urn:schemas-microsoft-com:vml" xmlns:wp14="http://schemas.microsoft.com/office/word/2010/wordprocessingDrawing" xmlns:wp="http://schemas.openxmlformats.org/drawingml/2006/wordprocessingDrawing" xmlns:w10="urn:schemas-microsoft-com:office:word" xmlns:w="http://schemas.openxmlformats.org/wordprocessingml/2006/main" xmlns:w14="http://schemas.microsoft.com/office/word/2010/wordml" xmlns:wpg="http://schemas.microsoft.com/office/word/2010/wordprocessingGroup" xmlns:wpi="http://schemas.microsoft.com/office/word/2010/wordprocessingInk" xmlns:wne="http://schemas.microsoft.com/office/word/2006/wordml" xmlns:wps="http://schemas.microsoft.com/office/word/2010/wordprocessingShape" mc:Ignorable="w14 wp14">
+<w:numbering xmlns:wpc="http://schemas.microsoft.com/office/word/2010/wordprocessingCanvas" xmlns:mc="http://schemas.openxmlformats.org/markup-compatibility/2006" xmlns:o="urn:schemas-microsoft-com:office:office" xmlns:r="http://schemas.openxmlformats.org/officeDocument/2006/relationships" xmlns:m="http://schemas.openxmlformats.org/officeDocument/2006/math" xmlns:v="urn:schemas-microsoft-com:vml" xmlns:wp14="http://schemas.microsoft.com/office/word/2010/wordprocessingDrawing" xmlns:wp="http://schemas.openxmlformats.org/drawingml/2006/wordprocessingDrawing" xmlns:w10="urn:schemas-microsoft-com:office:word" xmlns:w="http://schemas.openxmlformats.org/wordprocessingml/2006/main" xmlns:w14="http://schemas.microsoft.com/office/word/2010/wordml" xmlns:w15="http://schemas.microsoft.com/office/word/2012/wordml" xmlns:wpg="http://schemas.microsoft.com/office/word/2010/wordprocessingGroup" xmlns:wpi="http://schemas.microsoft.com/office/word/2010/wordprocessingInk" xmlns:wne="http://schemas.microsoft.com/office/word/2006/wordml" xmlns:wps="http://schemas.microsoft.com/office/word/2010/wordprocessingShape" mc:Ignorable="w14 w15 wp14">
   <w:abstractNum w:abstractNumId="0">
     <w:nsid w:val="02814CB9"/>
     <w:multiLevelType w:val="hybridMultilevel"/>
@@ -7170,7 +7216,7 @@
 </file>
 
 <file path=word/styles.xml><?xml version="1.0" encoding="utf-8"?>
-<w:styles xmlns:mc="http://schemas.openxmlformats.org/markup-compatibility/2006" xmlns:r="http://schemas.openxmlformats.org/officeDocument/2006/relationships" xmlns:w="http://schemas.openxmlformats.org/wordprocessingml/2006/main" xmlns:w14="http://schemas.microsoft.com/office/word/2010/wordml" mc:Ignorable="w14">
+<w:styles xmlns:mc="http://schemas.openxmlformats.org/markup-compatibility/2006" xmlns:r="http://schemas.openxmlformats.org/officeDocument/2006/relationships" xmlns:w="http://schemas.openxmlformats.org/wordprocessingml/2006/main" xmlns:w14="http://schemas.microsoft.com/office/word/2010/wordml" xmlns:w15="http://schemas.microsoft.com/office/word/2012/wordml" mc:Ignorable="w14 w15">
   <w:docDefaults>
     <w:rPrDefault>
       <w:rPr>
@@ -7180,607 +7226,371 @@
     </w:rPrDefault>
     <w:pPrDefault/>
   </w:docDefaults>
-  <w:latentStyles w:defLockedState="0" w:defUIPriority="0" w:defSemiHidden="1" w:defUnhideWhenUsed="1" w:defQFormat="0" w:count="267">
-    <w:lsdException w:name="Normal" w:semiHidden="0" w:unhideWhenUsed="0" w:qFormat="1"/>
-    <w:lsdException w:name="heading 1" w:semiHidden="0" w:unhideWhenUsed="0" w:qFormat="1"/>
-    <w:lsdException w:name="heading 2" w:semiHidden="0" w:unhideWhenUsed="0" w:qFormat="1"/>
-    <w:lsdException w:name="heading 3" w:qFormat="1"/>
-    <w:lsdException w:name="heading 4" w:qFormat="1"/>
-    <w:lsdException w:name="heading 5" w:qFormat="1"/>
-    <w:lsdException w:name="heading 6" w:qFormat="1"/>
-    <w:lsdException w:name="heading 7" w:qFormat="1"/>
-    <w:lsdException w:name="heading 8" w:qFormat="1"/>
-    <w:lsdException w:name="heading 9" w:qFormat="1"/>
-    <w:lsdException w:name="caption" w:qFormat="1"/>
-    <w:lsdException w:name="List Number" w:semiHidden="0" w:unhideWhenUsed="0"/>
-    <w:lsdException w:name="List 4" w:semiHidden="0" w:unhideWhenUsed="0"/>
-    <w:lsdException w:name="List 5" w:semiHidden="0" w:unhideWhenUsed="0"/>
-    <w:lsdException w:name="Title" w:semiHidden="0" w:unhideWhenUsed="0" w:qFormat="1"/>
-    <w:lsdException w:name="Subtitle" w:semiHidden="0" w:unhideWhenUsed="0" w:qFormat="1"/>
-    <w:lsdException w:name="Salutation" w:semiHidden="0" w:unhideWhenUsed="0"/>
-    <w:lsdException w:name="Date" w:semiHidden="0" w:unhideWhenUsed="0"/>
-    <w:lsdException w:name="Body Text First Indent" w:semiHidden="0" w:unhideWhenUsed="0"/>
-    <w:lsdException w:name="Strong" w:semiHidden="0" w:uiPriority="22" w:unhideWhenUsed="0" w:qFormat="1"/>
-    <w:lsdException w:name="Emphasis" w:semiHidden="0" w:uiPriority="20" w:unhideWhenUsed="0" w:qFormat="1"/>
-    <w:lsdException w:name="Table Grid" w:semiHidden="0" w:unhideWhenUsed="0"/>
-    <w:lsdException w:name="Placeholder Text" w:uiPriority="99" w:unhideWhenUsed="0"/>
-    <w:lsdException w:name="No Spacing" w:semiHidden="0" w:uiPriority="1" w:unhideWhenUsed="0" w:qFormat="1"/>
-    <w:lsdException w:name="Light Shading" w:semiHidden="0" w:uiPriority="60" w:unhideWhenUsed="0"/>
-    <w:lsdException w:name="Light List" w:semiHidden="0" w:uiPriority="61" w:unhideWhenUsed="0"/>
-    <w:lsdException w:name="Light Grid" w:semiHidden="0" w:uiPriority="62" w:unhideWhenUsed="0"/>
-    <w:lsdException w:name="Medium Shading 1" w:semiHidden="0" w:uiPriority="63" w:unhideWhenUsed="0"/>
-    <w:lsdException w:name="Medium Shading 2" w:semiHidden="0" w:uiPriority="64" w:unhideWhenUsed="0"/>
-    <w:lsdException w:name="Medium List 1" w:semiHidden="0" w:uiPriority="65" w:unhideWhenUsed="0"/>
-    <w:lsdException w:name="Medium List 2" w:semiHidden="0" w:uiPriority="66" w:unhideWhenUsed="0"/>
-    <w:lsdException w:name="Medium Grid 1" w:semiHidden="0" w:uiPriority="67" w:unhideWhenUsed="0"/>
-    <w:lsdException w:name="Medium Grid 2" w:semiHidden="0" w:uiPriority="68" w:unhideWhenUsed="0"/>
-    <w:lsdException w:name="Medium Grid 3" w:semiHidden="0" w:uiPriority="69" w:unhideWhenUsed="0"/>
-    <w:lsdException w:name="Dark List" w:semiHidden="0" w:uiPriority="70" w:unhideWhenUsed="0"/>
-    <w:lsdException w:name="Colorful Shading" w:semiHidden="0" w:uiPriority="71" w:unhideWhenUsed="0"/>
-    <w:lsdException w:name="Colorful List" w:semiHidden="0" w:uiPriority="72" w:unhideWhenUsed="0"/>
-    <w:lsdException w:name="Colorful Grid" w:semiHidden="0" w:uiPriority="73" w:unhideWhenUsed="0"/>
-    <w:lsdException w:name="Light Shading Accent 1" w:semiHidden="0" w:uiPriority="60" w:unhideWhenUsed="0"/>
-    <w:lsdException w:name="Light List Accent 1" w:semiHidden="0" w:uiPriority="61" w:unhideWhenUsed="0"/>
-    <w:lsdException w:name="Light Grid Accent 1" w:semiHidden="0" w:uiPriority="62" w:unhideWhenUsed="0"/>
-    <w:lsdException w:name="Medium Shading 1 Accent 1" w:semiHidden="0" w:uiPriority="63" w:unhideWhenUsed="0"/>
-    <w:lsdException w:name="Medium Shading 2 Accent 1" w:semiHidden="0" w:uiPriority="64" w:unhideWhenUsed="0"/>
-    <w:lsdException w:name="Medium List 1 Accent 1" w:semiHidden="0" w:uiPriority="65" w:unhideWhenUsed="0"/>
-    <w:lsdException w:name="Revision" w:uiPriority="99" w:unhideWhenUsed="0"/>
-    <w:lsdException w:name="List Paragraph" w:semiHidden="0" w:uiPriority="34" w:unhideWhenUsed="0" w:qFormat="1"/>
-    <w:lsdException w:name="Quote" w:semiHidden="0" w:uiPriority="29" w:unhideWhenUsed="0" w:qFormat="1"/>
-    <w:lsdException w:name="Intense Quote" w:semiHidden="0" w:uiPriority="30" w:unhideWhenUsed="0" w:qFormat="1"/>
-    <w:lsdException w:name="Medium List 2 Accent 1" w:semiHidden="0" w:uiPriority="66" w:unhideWhenUsed="0"/>
-    <w:lsdException w:name="Medium Grid 1 Accent 1" w:semiHidden="0" w:uiPriority="67" w:unhideWhenUsed="0"/>
-    <w:lsdException w:name="Medium Grid 2 Accent 1" w:semiHidden="0" w:uiPriority="68" w:unhideWhenUsed="0"/>
-    <w:lsdException w:name="Medium Grid 3 Accent 1" w:semiHidden="0" w:uiPriority="69" w:unhideWhenUsed="0"/>
-    <w:lsdException w:name="Dark List Accent 1" w:semiHidden="0" w:uiPriority="70" w:unhideWhenUsed="0"/>
-    <w:lsdException w:name="Colorful Shading Accent 1" w:semiHidden="0" w:uiPriority="71" w:unhideWhenUsed="0"/>
-    <w:lsdException w:name="Colorful List Accent 1" w:semiHidden="0" w:uiPriority="72" w:unhideWhenUsed="0"/>
-    <w:lsdException w:name="Colorful Grid Accent 1" w:semiHidden="0" w:uiPriority="73" w:unhideWhenUsed="0"/>
-    <w:lsdException w:name="Light Shading Accent 2" w:semiHidden="0" w:uiPriority="60" w:unhideWhenUsed="0"/>
-    <w:lsdException w:name="Light List Accent 2" w:semiHidden="0" w:uiPriority="61" w:unhideWhenUsed="0"/>
-    <w:lsdException w:name="Light Grid Accent 2" w:semiHidden="0" w:uiPriority="62" w:unhideWhenUsed="0"/>
-    <w:lsdException w:name="Medium Shading 1 Accent 2" w:semiHidden="0" w:uiPriority="63" w:unhideWhenUsed="0"/>
-    <w:lsdException w:name="Medium Shading 2 Accent 2" w:semiHidden="0" w:uiPriority="64" w:unhideWhenUsed="0"/>
-    <w:lsdException w:name="Medium List 1 Accent 2" w:semiHidden="0" w:uiPriority="65" w:unhideWhenUsed="0"/>
-    <w:lsdException w:name="Medium List 2 Accent 2" w:semiHidden="0" w:uiPriority="66" w:unhideWhenUsed="0"/>
-    <w:lsdException w:name="Medium Grid 1 Accent 2" w:semiHidden="0" w:uiPriority="67" w:unhideWhenUsed="0"/>
-    <w:lsdException w:name="Medium Grid 2 Accent 2" w:semiHidden="0" w:uiPriority="68" w:unhideWhenUsed="0"/>
-    <w:lsdException w:name="Medium Grid 3 Accent 2" w:semiHidden="0" w:uiPriority="69" w:unhideWhenUsed="0"/>
-    <w:lsdException w:name="Dark List Accent 2" w:semiHidden="0" w:uiPriority="70" w:unhideWhenUsed="0"/>
-    <w:lsdException w:name="Colorful Shading Accent 2" w:semiHidden="0" w:uiPriority="71" w:unhideWhenUsed="0"/>
-    <w:lsdException w:name="Colorful List Accent 2" w:semiHidden="0" w:uiPriority="72" w:unhideWhenUsed="0"/>
-    <w:lsdException w:name="Colorful Grid Accent 2" w:semiHidden="0" w:uiPriority="73" w:unhideWhenUsed="0"/>
-    <w:lsdException w:name="Light Shading Accent 3" w:semiHidden="0" w:uiPriority="60" w:unhideWhenUsed="0"/>
-    <w:lsdException w:name="Light List Accent 3" w:semiHidden="0" w:uiPriority="61" w:unhideWhenUsed="0"/>
-    <w:lsdException w:name="Light Grid Accent 3" w:semiHidden="0" w:uiPriority="62" w:unhideWhenUsed="0"/>
-    <w:lsdException w:name="Medium Shading 1 Accent 3" w:semiHidden="0" w:uiPriority="63" w:unhideWhenUsed="0"/>
-    <w:lsdException w:name="Medium Shading 2 Accent 3" w:semiHidden="0" w:uiPriority="64" w:unhideWhenUsed="0"/>
-    <w:lsdException w:name="Medium List 1 Accent 3" w:semiHidden="0" w:uiPriority="65" w:unhideWhenUsed="0"/>
-    <w:lsdException w:name="Medium List 2 Accent 3" w:semiHidden="0" w:uiPriority="66" w:unhideWhenUsed="0"/>
-    <w:lsdException w:name="Medium Grid 1 Accent 3" w:semiHidden="0" w:uiPriority="67" w:unhideWhenUsed="0"/>
-    <w:lsdException w:name="Medium Grid 2 Accent 3" w:semiHidden="0" w:uiPriority="68" w:unhideWhenUsed="0"/>
-    <w:lsdException w:name="Medium Grid 3 Accent 3" w:semiHidden="0" w:uiPriority="69" w:unhideWhenUsed="0"/>
-    <w:lsdException w:name="Dark List Accent 3" w:semiHidden="0" w:uiPriority="70" w:unhideWhenUsed="0"/>
-    <w:lsdException w:name="Colorful Shading Accent 3" w:semiHidden="0" w:uiPriority="71" w:unhideWhenUsed="0"/>
-    <w:lsdException w:name="Colorful List Accent 3" w:semiHidden="0" w:uiPriority="72" w:unhideWhenUsed="0"/>
-    <w:lsdException w:name="Colorful Grid Accent 3" w:semiHidden="0" w:uiPriority="73" w:unhideWhenUsed="0"/>
-    <w:lsdException w:name="Light Shading Accent 4" w:semiHidden="0" w:uiPriority="60" w:unhideWhenUsed="0"/>
-    <w:lsdException w:name="Light List Accent 4" w:semiHidden="0" w:uiPriority="61" w:unhideWhenUsed="0"/>
-    <w:lsdException w:name="Light Grid Accent 4" w:semiHidden="0" w:uiPriority="62" w:unhideWhenUsed="0"/>
-    <w:lsdException w:name="Medium Shading 1 Accent 4" w:semiHidden="0" w:uiPriority="63" w:unhideWhenUsed="0"/>
-    <w:lsdException w:name="Medium Shading 2 Accent 4" w:semiHidden="0" w:uiPriority="64" w:unhideWhenUsed="0"/>
-    <w:lsdException w:name="Medium List 1 Accent 4" w:semiHidden="0" w:uiPriority="65" w:unhideWhenUsed="0"/>
-    <w:lsdException w:name="Medium List 2 Accent 4" w:semiHidden="0" w:uiPriority="66" w:unhideWhenUsed="0"/>
-    <w:lsdException w:name="Medium Grid 1 Accent 4" w:semiHidden="0" w:uiPriority="67" w:unhideWhenUsed="0"/>
-    <w:lsdException w:name="Medium Grid 2 Accent 4" w:semiHidden="0" w:uiPriority="68" w:unhideWhenUsed="0"/>
-    <w:lsdException w:name="Medium Grid 3 Accent 4" w:semiHidden="0" w:uiPriority="69" w:unhideWhenUsed="0"/>
-    <w:lsdException w:name="Dark List Accent 4" w:semiHidden="0" w:uiPriority="70" w:unhideWhenUsed="0"/>
-    <w:lsdException w:name="Colorful Shading Accent 4" w:semiHidden="0" w:uiPriority="71" w:unhideWhenUsed="0"/>
-    <w:lsdException w:name="Colorful List Accent 4" w:semiHidden="0" w:uiPriority="72" w:unhideWhenUsed="0"/>
-    <w:lsdException w:name="Colorful Grid Accent 4" w:semiHidden="0" w:uiPriority="73" w:unhideWhenUsed="0"/>
-    <w:lsdException w:name="Light Shading Accent 5" w:semiHidden="0" w:uiPriority="60" w:unhideWhenUsed="0"/>
-    <w:lsdException w:name="Light List Accent 5" w:semiHidden="0" w:uiPriority="61" w:unhideWhenUsed="0"/>
-    <w:lsdException w:name="Light Grid Accent 5" w:semiHidden="0" w:uiPriority="62" w:unhideWhenUsed="0"/>
-    <w:lsdException w:name="Medium Shading 1 Accent 5" w:semiHidden="0" w:uiPriority="63" w:unhideWhenUsed="0"/>
-    <w:lsdException w:name="Medium Shading 2 Accent 5" w:semiHidden="0" w:uiPriority="64" w:unhideWhenUsed="0"/>
-    <w:lsdException w:name="Medium List 1 Accent 5" w:semiHidden="0" w:uiPriority="65" w:unhideWhenUsed="0"/>
-    <w:lsdException w:name="Medium List 2 Accent 5" w:semiHidden="0" w:uiPriority="66" w:unhideWhenUsed="0"/>
-    <w:lsdException w:name="Medium Grid 1 Accent 5" w:semiHidden="0" w:uiPriority="67" w:unhideWhenUsed="0"/>
-    <w:lsdException w:name="Medium Grid 2 Accent 5" w:semiHidden="0" w:uiPriority="68" w:unhideWhenUsed="0"/>
-    <w:lsdException w:name="Medium Grid 3 Accent 5" w:semiHidden="0" w:uiPriority="69" w:unhideWhenUsed="0"/>
-    <w:lsdException w:name="Dark List Accent 5" w:semiHidden="0" w:uiPriority="70" w:unhideWhenUsed="0"/>
-    <w:lsdException w:name="Colorful Shading Accent 5" w:semiHidden="0" w:uiPriority="71" w:unhideWhenUsed="0"/>
-    <w:lsdException w:name="Colorful List Accent 5" w:semiHidden="0" w:uiPriority="72" w:unhideWhenUsed="0"/>
-    <w:lsdException w:name="Colorful Grid Accent 5" w:semiHidden="0" w:uiPriority="73" w:unhideWhenUsed="0"/>
-    <w:lsdException w:name="Light Shading Accent 6" w:semiHidden="0" w:uiPriority="60" w:unhideWhenUsed="0"/>
-    <w:lsdException w:name="Light List Accent 6" w:semiHidden="0" w:uiPriority="61" w:unhideWhenUsed="0"/>
-    <w:lsdException w:name="Light Grid Accent 6" w:semiHidden="0" w:uiPriority="62" w:unhideWhenUsed="0"/>
-    <w:lsdException w:name="Medium Shading 1 Accent 6" w:semiHidden="0" w:uiPriority="63" w:unhideWhenUsed="0"/>
-    <w:lsdException w:name="Medium Shading 2 Accent 6" w:semiHidden="0" w:uiPriority="64" w:unhideWhenUsed="0"/>
-    <w:lsdException w:name="Medium List 1 Accent 6" w:semiHidden="0" w:uiPriority="65" w:unhideWhenUsed="0"/>
-    <w:lsdException w:name="Medium List 2 Accent 6" w:semiHidden="0" w:uiPriority="66" w:unhideWhenUsed="0"/>
-    <w:lsdException w:name="Medium Grid 1 Accent 6" w:semiHidden="0" w:uiPriority="67" w:unhideWhenUsed="0"/>
-    <w:lsdException w:name="Medium Grid 2 Accent 6" w:semiHidden="0" w:uiPriority="68" w:unhideWhenUsed="0"/>
-    <w:lsdException w:name="Medium Grid 3 Accent 6" w:semiHidden="0" w:uiPriority="69" w:unhideWhenUsed="0"/>
-    <w:lsdException w:name="Dark List Accent 6" w:semiHidden="0" w:uiPriority="70" w:unhideWhenUsed="0"/>
-    <w:lsdException w:name="Colorful Shading Accent 6" w:semiHidden="0" w:uiPriority="71" w:unhideWhenUsed="0"/>
-    <w:lsdException w:name="Colorful List Accent 6" w:semiHidden="0" w:uiPriority="72" w:unhideWhenUsed="0"/>
-    <w:lsdException w:name="Colorful Grid Accent 6" w:semiHidden="0" w:uiPriority="73" w:unhideWhenUsed="0"/>
-    <w:lsdException w:name="Subtle Emphasis" w:semiHidden="0" w:uiPriority="19" w:unhideWhenUsed="0" w:qFormat="1"/>
-    <w:lsdException w:name="Intense Emphasis" w:semiHidden="0" w:uiPriority="21" w:unhideWhenUsed="0" w:qFormat="1"/>
-    <w:lsdException w:name="Subtle Reference" w:semiHidden="0" w:uiPriority="31" w:unhideWhenUsed="0" w:qFormat="1"/>
-    <w:lsdException w:name="Intense Reference" w:semiHidden="0" w:uiPriority="32" w:unhideWhenUsed="0" w:qFormat="1"/>
-    <w:lsdException w:name="Book Title" w:semiHidden="0" w:uiPriority="33" w:unhideWhenUsed="0" w:qFormat="1"/>
-    <w:lsdException w:name="Bibliography" w:uiPriority="37"/>
-    <w:lsdException w:name="TOC Heading" w:uiPriority="39" w:qFormat="1"/>
-  </w:latentStyles>
-  <w:style w:type="paragraph" w:default="1" w:styleId="Normal">
-    <w:name w:val="Normal"/>
-    <w:qFormat/>
-    <w:rsid w:val="00B578F1"/>
-    <w:rPr>
-      <w:lang w:val="en-US" w:eastAsia="en-US"/>
-    </w:rPr>
-  </w:style>
-  <w:style w:type="paragraph" w:styleId="Ttulo1">
-    <w:name w:val="heading 1"/>
-    <w:basedOn w:val="Normal"/>
-    <w:next w:val="Normal"/>
-    <w:qFormat/>
-    <w:rsid w:val="00DD616E"/>
-    <w:pPr>
-      <w:keepNext/>
-      <w:spacing w:before="240" w:after="60"/>
-      <w:outlineLvl w:val="0"/>
-    </w:pPr>
-    <w:rPr>
-      <w:rFonts w:ascii="Arial" w:hAnsi="Arial"/>
-      <w:b/>
-      <w:kern w:val="28"/>
-      <w:sz w:val="28"/>
-    </w:rPr>
-  </w:style>
-  <w:style w:type="paragraph" w:styleId="Ttulo2">
-    <w:name w:val="heading 2"/>
-    <w:basedOn w:val="Normal"/>
-    <w:next w:val="Normal"/>
-    <w:qFormat/>
-    <w:rsid w:val="00DD616E"/>
-    <w:pPr>
-      <w:keepNext/>
-      <w:jc w:val="center"/>
-      <w:outlineLvl w:val="1"/>
-    </w:pPr>
-    <w:rPr>
-      <w:b/>
-      <w:bCs/>
-      <w:sz w:val="24"/>
-    </w:rPr>
-  </w:style>
-  <w:style w:type="paragraph" w:styleId="Ttulo3">
-    <w:name w:val="heading 3"/>
-    <w:basedOn w:val="Normal"/>
-    <w:next w:val="Normal"/>
-    <w:link w:val="Ttulo3Car"/>
-    <w:qFormat/>
-    <w:rsid w:val="0082089C"/>
-    <w:pPr>
-      <w:keepNext/>
-      <w:spacing w:before="240" w:after="60"/>
-      <w:outlineLvl w:val="2"/>
-    </w:pPr>
-    <w:rPr>
-      <w:rFonts w:ascii="Arial" w:hAnsi="Arial" w:cs="Arial"/>
-      <w:b/>
-      <w:bCs/>
-      <w:sz w:val="26"/>
-      <w:szCs w:val="26"/>
-    </w:rPr>
-  </w:style>
-  <w:style w:type="character" w:default="1" w:styleId="Fuentedeprrafopredeter">
-    <w:name w:val="Default Paragraph Font"/>
-    <w:uiPriority w:val="1"/>
-    <w:semiHidden/>
-    <w:unhideWhenUsed/>
-  </w:style>
-  <w:style w:type="table" w:default="1" w:styleId="Tablanormal">
-    <w:name w:val="Normal Table"/>
-    <w:uiPriority w:val="99"/>
-    <w:semiHidden/>
-    <w:unhideWhenUsed/>
-    <w:tblPr>
-      <w:tblInd w:w="0" w:type="dxa"/>
-      <w:tblCellMar>
-        <w:top w:w="0" w:type="dxa"/>
-        <w:left w:w="108" w:type="dxa"/>
-        <w:bottom w:w="0" w:type="dxa"/>
-        <w:right w:w="108" w:type="dxa"/>
-      </w:tblCellMar>
-    </w:tblPr>
-  </w:style>
-  <w:style w:type="numbering" w:default="1" w:styleId="Sinlista">
-    <w:name w:val="No List"/>
-    <w:uiPriority w:val="99"/>
-    <w:semiHidden/>
-    <w:unhideWhenUsed/>
-  </w:style>
-  <w:style w:type="paragraph" w:customStyle="1" w:styleId="Informal1">
-    <w:name w:val="Informal1"/>
-    <w:basedOn w:val="Normal"/>
-    <w:rsid w:val="00DD616E"/>
-    <w:pPr>
-      <w:spacing w:before="60" w:after="60"/>
-    </w:pPr>
-    <w:rPr>
-      <w:sz w:val="24"/>
-    </w:rPr>
-  </w:style>
-  <w:style w:type="paragraph" w:customStyle="1" w:styleId="Informal2">
-    <w:name w:val="Informal2"/>
-    <w:basedOn w:val="Informal1"/>
-    <w:rsid w:val="00DD616E"/>
-    <w:rPr>
-      <w:rFonts w:ascii="Arial" w:hAnsi="Arial"/>
-      <w:b/>
-    </w:rPr>
-  </w:style>
-  <w:style w:type="paragraph" w:styleId="Encabezado">
-    <w:name w:val="header"/>
-    <w:basedOn w:val="Normal"/>
-    <w:rsid w:val="00DD616E"/>
-    <w:pPr>
-      <w:tabs>
-        <w:tab w:val="center" w:pos="4320"/>
-        <w:tab w:val="right" w:pos="8640"/>
-      </w:tabs>
-    </w:pPr>
-  </w:style>
-  <w:style w:type="paragraph" w:styleId="Piedepgina">
-    <w:name w:val="footer"/>
-    <w:basedOn w:val="Normal"/>
-    <w:rsid w:val="00DD616E"/>
-    <w:pPr>
-      <w:tabs>
-        <w:tab w:val="center" w:pos="4320"/>
-        <w:tab w:val="right" w:pos="8640"/>
-      </w:tabs>
-    </w:pPr>
-  </w:style>
-  <w:style w:type="paragraph" w:customStyle="1" w:styleId="KPMGTextoNivel1">
-    <w:name w:val="KPMG Texto Nivel 1"/>
-    <w:basedOn w:val="Ttulo1"/>
-    <w:rsid w:val="00DD616E"/>
-    <w:pPr>
-      <w:keepNext w:val="0"/>
-      <w:spacing w:before="0" w:after="120"/>
-      <w:jc w:val="both"/>
-      <w:outlineLvl w:val="9"/>
-    </w:pPr>
-    <w:rPr>
-      <w:b w:val="0"/>
-      <w:kern w:val="0"/>
-      <w:sz w:val="24"/>
-      <w:lang w:val="es-ES_tradnl"/>
-    </w:rPr>
-  </w:style>
-  <w:style w:type="character" w:styleId="Nmerodepgina">
-    <w:name w:val="page number"/>
-    <w:rsid w:val="00DD616E"/>
-    <w:rPr>
-      <w:rFonts w:ascii="Arial" w:hAnsi="Arial"/>
-      <w:i/>
-      <w:sz w:val="16"/>
-    </w:rPr>
-  </w:style>
-  <w:style w:type="paragraph" w:customStyle="1" w:styleId="KPMGPiedepgina">
-    <w:name w:val="KPMG Pie de página"/>
-    <w:basedOn w:val="Piedepgina"/>
-    <w:rsid w:val="00DD616E"/>
-    <w:pPr>
-      <w:tabs>
-        <w:tab w:val="clear" w:pos="4320"/>
-        <w:tab w:val="clear" w:pos="8640"/>
-        <w:tab w:val="center" w:pos="4419"/>
-        <w:tab w:val="right" w:pos="8838"/>
-      </w:tabs>
-    </w:pPr>
-    <w:rPr>
-      <w:rFonts w:ascii="Arial" w:hAnsi="Arial"/>
-      <w:noProof/>
-      <w:sz w:val="16"/>
-      <w:lang w:val="es-ES" w:eastAsia="es-ES"/>
-    </w:rPr>
-  </w:style>
-  <w:style w:type="paragraph" w:styleId="Textoindependiente">
-    <w:name w:val="Body Text"/>
-    <w:basedOn w:val="Normal"/>
-    <w:rsid w:val="00DD616E"/>
-    <w:rPr>
-      <w:rFonts w:ascii="Tahoma" w:hAnsi="Tahoma"/>
-      <w:sz w:val="22"/>
-      <w:lang w:val="es-ES"/>
-    </w:rPr>
-  </w:style>
-  <w:style w:type="character" w:styleId="Refdecomentario">
-    <w:name w:val="annotation reference"/>
-    <w:semiHidden/>
-    <w:rsid w:val="00DD616E"/>
-    <w:rPr>
-      <w:sz w:val="16"/>
-      <w:szCs w:val="16"/>
-    </w:rPr>
-  </w:style>
-  <w:style w:type="paragraph" w:styleId="Textocomentario">
-    <w:name w:val="annotation text"/>
-    <w:basedOn w:val="Normal"/>
-    <w:semiHidden/>
-    <w:rsid w:val="00DD616E"/>
-  </w:style>
-  <w:style w:type="paragraph" w:styleId="Textodeglobo">
-    <w:name w:val="Balloon Text"/>
-    <w:basedOn w:val="Normal"/>
-    <w:semiHidden/>
-    <w:rsid w:val="00DD616E"/>
-    <w:rPr>
-      <w:rFonts w:ascii="Tahoma" w:hAnsi="Tahoma" w:cs="Tahoma"/>
-      <w:sz w:val="16"/>
-      <w:szCs w:val="16"/>
-    </w:rPr>
-  </w:style>
-  <w:style w:type="table" w:styleId="Tablaconcuadrcula">
-    <w:name w:val="Table Grid"/>
-    <w:basedOn w:val="Tablanormal"/>
-    <w:rsid w:val="00DD616E"/>
-    <w:tblPr>
-      <w:tblInd w:w="0" w:type="dxa"/>
-      <w:tblBorders>
-        <w:top w:val="single" w:sz="4" w:space="0" w:color="auto"/>
-        <w:left w:val="single" w:sz="4" w:space="0" w:color="auto"/>
-        <w:bottom w:val="single" w:sz="4" w:space="0" w:color="auto"/>
-        <w:right w:val="single" w:sz="4" w:space="0" w:color="auto"/>
-        <w:insideH w:val="single" w:sz="4" w:space="0" w:color="auto"/>
-        <w:insideV w:val="single" w:sz="4" w:space="0" w:color="auto"/>
-      </w:tblBorders>
-      <w:tblCellMar>
-        <w:top w:w="0" w:type="dxa"/>
-        <w:left w:w="108" w:type="dxa"/>
-        <w:bottom w:w="0" w:type="dxa"/>
-        <w:right w:w="108" w:type="dxa"/>
-      </w:tblCellMar>
-    </w:tblPr>
-  </w:style>
-  <w:style w:type="character" w:styleId="Hipervnculo">
-    <w:name w:val="Hyperlink"/>
-    <w:rsid w:val="00DD616E"/>
-    <w:rPr>
-      <w:color w:val="0000FF"/>
-      <w:u w:val="single"/>
-    </w:rPr>
-  </w:style>
-  <w:style w:type="paragraph" w:customStyle="1" w:styleId="textobase">
-    <w:name w:val="textobase"/>
-    <w:basedOn w:val="Normal"/>
-    <w:rsid w:val="00DD616E"/>
-    <w:pPr>
-      <w:spacing w:before="100" w:beforeAutospacing="1" w:after="100" w:afterAutospacing="1"/>
-      <w:jc w:val="both"/>
-    </w:pPr>
-    <w:rPr>
-      <w:rFonts w:ascii="Verdana" w:hAnsi="Verdana"/>
-      <w:color w:val="000000"/>
-      <w:sz w:val="18"/>
-      <w:szCs w:val="18"/>
-      <w:lang w:val="es-ES" w:eastAsia="es-ES"/>
-    </w:rPr>
-  </w:style>
-  <w:style w:type="paragraph" w:styleId="Prrafodelista">
-    <w:name w:val="List Paragraph"/>
-    <w:basedOn w:val="Normal"/>
-    <w:uiPriority w:val="34"/>
-    <w:qFormat/>
-    <w:rsid w:val="0094317F"/>
-    <w:pPr>
-      <w:spacing w:after="200" w:line="276" w:lineRule="auto"/>
-      <w:ind w:left="720"/>
-      <w:contextualSpacing/>
-    </w:pPr>
-    <w:rPr>
-      <w:rFonts w:ascii="Calibri" w:eastAsia="Calibri" w:hAnsi="Calibri"/>
-      <w:sz w:val="22"/>
-      <w:szCs w:val="22"/>
-      <w:lang w:val="es-MX"/>
-    </w:rPr>
-  </w:style>
-  <w:style w:type="character" w:styleId="Textoennegrita">
-    <w:name w:val="Strong"/>
-    <w:basedOn w:val="Fuentedeprrafopredeter"/>
-    <w:uiPriority w:val="22"/>
-    <w:qFormat/>
-    <w:rsid w:val="000B7762"/>
-    <w:rPr>
-      <w:b/>
-      <w:bCs/>
-    </w:rPr>
-  </w:style>
-  <w:style w:type="character" w:styleId="nfasis">
-    <w:name w:val="Emphasis"/>
-    <w:basedOn w:val="Fuentedeprrafopredeter"/>
-    <w:uiPriority w:val="20"/>
-    <w:qFormat/>
-    <w:rsid w:val="00437B48"/>
-    <w:rPr>
-      <w:i/>
-      <w:iCs/>
-    </w:rPr>
-  </w:style>
-  <w:style w:type="character" w:customStyle="1" w:styleId="apple-converted-space">
-    <w:name w:val="apple-converted-space"/>
-    <w:basedOn w:val="Fuentedeprrafopredeter"/>
-    <w:rsid w:val="00437B48"/>
-  </w:style>
-  <w:style w:type="character" w:customStyle="1" w:styleId="Ttulo3Car">
-    <w:name w:val="Título 3 Car"/>
-    <w:basedOn w:val="Fuentedeprrafopredeter"/>
-    <w:link w:val="Ttulo3"/>
-    <w:rsid w:val="0082089C"/>
-    <w:rPr>
-      <w:rFonts w:ascii="Arial" w:hAnsi="Arial" w:cs="Arial"/>
-      <w:b/>
-      <w:bCs/>
-      <w:sz w:val="26"/>
-      <w:szCs w:val="26"/>
-      <w:lang w:val="en-US" w:eastAsia="en-US"/>
-    </w:rPr>
-  </w:style>
-</w:styles>
-</file>
-
-<file path=word/stylesWithEffects.xml><?xml version="1.0" encoding="utf-8"?>
-<w:styles xmlns:wpc="http://schemas.microsoft.com/office/word/2010/wordprocessingCanvas" xmlns:mc="http://schemas.openxmlformats.org/markup-compatibility/2006" xmlns:o="urn:schemas-microsoft-com:office:office" xmlns:r="http://schemas.openxmlformats.org/officeDocument/2006/relationships" xmlns:m="http://schemas.openxmlformats.org/officeDocument/2006/math" xmlns:v="urn:schemas-microsoft-com:vml" xmlns:wp14="http://schemas.microsoft.com/office/word/2010/wordprocessingDrawing" xmlns:wp="http://schemas.openxmlformats.org/drawingml/2006/wordprocessingDrawing" xmlns:w10="urn:schemas-microsoft-com:office:word" xmlns:w="http://schemas.openxmlformats.org/wordprocessingml/2006/main" xmlns:w14="http://schemas.microsoft.com/office/word/2010/wordml" xmlns:wpg="http://schemas.microsoft.com/office/word/2010/wordprocessingGroup" xmlns:wpi="http://schemas.microsoft.com/office/word/2010/wordprocessingInk" xmlns:wne="http://schemas.microsoft.com/office/word/2006/wordml" xmlns:wps="http://schemas.microsoft.com/office/word/2010/wordprocessingShape" mc:Ignorable="w14 wp14">
-  <w:docDefaults>
-    <w:rPrDefault>
-      <w:rPr>
-        <w:rFonts w:ascii="Times New Roman" w:eastAsia="Times New Roman" w:hAnsi="Times New Roman" w:cs="Times New Roman"/>
-        <w:lang w:val="es-ES" w:eastAsia="es-ES" w:bidi="ar-SA"/>
-      </w:rPr>
-    </w:rPrDefault>
-    <w:pPrDefault/>
-  </w:docDefaults>
-  <w:latentStyles w:defLockedState="0" w:defUIPriority="0" w:defSemiHidden="1" w:defUnhideWhenUsed="1" w:defQFormat="0" w:count="267">
-    <w:lsdException w:name="Normal" w:semiHidden="0" w:unhideWhenUsed="0" w:qFormat="1"/>
-    <w:lsdException w:name="heading 1" w:semiHidden="0" w:unhideWhenUsed="0" w:qFormat="1"/>
-    <w:lsdException w:name="heading 2" w:semiHidden="0" w:unhideWhenUsed="0" w:qFormat="1"/>
-    <w:lsdException w:name="heading 3" w:qFormat="1"/>
-    <w:lsdException w:name="heading 4" w:qFormat="1"/>
-    <w:lsdException w:name="heading 5" w:qFormat="1"/>
-    <w:lsdException w:name="heading 6" w:qFormat="1"/>
-    <w:lsdException w:name="heading 7" w:qFormat="1"/>
-    <w:lsdException w:name="heading 8" w:qFormat="1"/>
-    <w:lsdException w:name="heading 9" w:qFormat="1"/>
-    <w:lsdException w:name="caption" w:qFormat="1"/>
-    <w:lsdException w:name="List Number" w:semiHidden="0" w:unhideWhenUsed="0"/>
-    <w:lsdException w:name="List 4" w:semiHidden="0" w:unhideWhenUsed="0"/>
-    <w:lsdException w:name="List 5" w:semiHidden="0" w:unhideWhenUsed="0"/>
-    <w:lsdException w:name="Title" w:semiHidden="0" w:unhideWhenUsed="0" w:qFormat="1"/>
-    <w:lsdException w:name="Subtitle" w:semiHidden="0" w:unhideWhenUsed="0" w:qFormat="1"/>
-    <w:lsdException w:name="Salutation" w:semiHidden="0" w:unhideWhenUsed="0"/>
-    <w:lsdException w:name="Date" w:semiHidden="0" w:unhideWhenUsed="0"/>
-    <w:lsdException w:name="Body Text First Indent" w:semiHidden="0" w:unhideWhenUsed="0"/>
-    <w:lsdException w:name="Strong" w:semiHidden="0" w:uiPriority="22" w:unhideWhenUsed="0" w:qFormat="1"/>
-    <w:lsdException w:name="Emphasis" w:semiHidden="0" w:uiPriority="20" w:unhideWhenUsed="0" w:qFormat="1"/>
-    <w:lsdException w:name="Table Grid" w:semiHidden="0" w:unhideWhenUsed="0"/>
-    <w:lsdException w:name="Placeholder Text" w:uiPriority="99" w:unhideWhenUsed="0"/>
-    <w:lsdException w:name="No Spacing" w:semiHidden="0" w:uiPriority="1" w:unhideWhenUsed="0" w:qFormat="1"/>
-    <w:lsdException w:name="Light Shading" w:semiHidden="0" w:uiPriority="60" w:unhideWhenUsed="0"/>
-    <w:lsdException w:name="Light List" w:semiHidden="0" w:uiPriority="61" w:unhideWhenUsed="0"/>
-    <w:lsdException w:name="Light Grid" w:semiHidden="0" w:uiPriority="62" w:unhideWhenUsed="0"/>
-    <w:lsdException w:name="Medium Shading 1" w:semiHidden="0" w:uiPriority="63" w:unhideWhenUsed="0"/>
-    <w:lsdException w:name="Medium Shading 2" w:semiHidden="0" w:uiPriority="64" w:unhideWhenUsed="0"/>
-    <w:lsdException w:name="Medium List 1" w:semiHidden="0" w:uiPriority="65" w:unhideWhenUsed="0"/>
-    <w:lsdException w:name="Medium List 2" w:semiHidden="0" w:uiPriority="66" w:unhideWhenUsed="0"/>
-    <w:lsdException w:name="Medium Grid 1" w:semiHidden="0" w:uiPriority="67" w:unhideWhenUsed="0"/>
-    <w:lsdException w:name="Medium Grid 2" w:semiHidden="0" w:uiPriority="68" w:unhideWhenUsed="0"/>
-    <w:lsdException w:name="Medium Grid 3" w:semiHidden="0" w:uiPriority="69" w:unhideWhenUsed="0"/>
-    <w:lsdException w:name="Dark List" w:semiHidden="0" w:uiPriority="70" w:unhideWhenUsed="0"/>
-    <w:lsdException w:name="Colorful Shading" w:semiHidden="0" w:uiPriority="71" w:unhideWhenUsed="0"/>
-    <w:lsdException w:name="Colorful List" w:semiHidden="0" w:uiPriority="72" w:unhideWhenUsed="0"/>
-    <w:lsdException w:name="Colorful Grid" w:semiHidden="0" w:uiPriority="73" w:unhideWhenUsed="0"/>
-    <w:lsdException w:name="Light Shading Accent 1" w:semiHidden="0" w:uiPriority="60" w:unhideWhenUsed="0"/>
-    <w:lsdException w:name="Light List Accent 1" w:semiHidden="0" w:uiPriority="61" w:unhideWhenUsed="0"/>
-    <w:lsdException w:name="Light Grid Accent 1" w:semiHidden="0" w:uiPriority="62" w:unhideWhenUsed="0"/>
-    <w:lsdException w:name="Medium Shading 1 Accent 1" w:semiHidden="0" w:uiPriority="63" w:unhideWhenUsed="0"/>
-    <w:lsdException w:name="Medium Shading 2 Accent 1" w:semiHidden="0" w:uiPriority="64" w:unhideWhenUsed="0"/>
-    <w:lsdException w:name="Medium List 1 Accent 1" w:semiHidden="0" w:uiPriority="65" w:unhideWhenUsed="0"/>
-    <w:lsdException w:name="Revision" w:uiPriority="99" w:unhideWhenUsed="0"/>
-    <w:lsdException w:name="List Paragraph" w:semiHidden="0" w:uiPriority="34" w:unhideWhenUsed="0" w:qFormat="1"/>
-    <w:lsdException w:name="Quote" w:semiHidden="0" w:uiPriority="29" w:unhideWhenUsed="0" w:qFormat="1"/>
-    <w:lsdException w:name="Intense Quote" w:semiHidden="0" w:uiPriority="30" w:unhideWhenUsed="0" w:qFormat="1"/>
-    <w:lsdException w:name="Medium List 2 Accent 1" w:semiHidden="0" w:uiPriority="66" w:unhideWhenUsed="0"/>
-    <w:lsdException w:name="Medium Grid 1 Accent 1" w:semiHidden="0" w:uiPriority="67" w:unhideWhenUsed="0"/>
-    <w:lsdException w:name="Medium Grid 2 Accent 1" w:semiHidden="0" w:uiPriority="68" w:unhideWhenUsed="0"/>
-    <w:lsdException w:name="Medium Grid 3 Accent 1" w:semiHidden="0" w:uiPriority="69" w:unhideWhenUsed="0"/>
-    <w:lsdException w:name="Dark List Accent 1" w:semiHidden="0" w:uiPriority="70" w:unhideWhenUsed="0"/>
-    <w:lsdException w:name="Colorful Shading Accent 1" w:semiHidden="0" w:uiPriority="71" w:unhideWhenUsed="0"/>
-    <w:lsdException w:name="Colorful List Accent 1" w:semiHidden="0" w:uiPriority="72" w:unhideWhenUsed="0"/>
-    <w:lsdException w:name="Colorful Grid Accent 1" w:semiHidden="0" w:uiPriority="73" w:unhideWhenUsed="0"/>
-    <w:lsdException w:name="Light Shading Accent 2" w:semiHidden="0" w:uiPriority="60" w:unhideWhenUsed="0"/>
-    <w:lsdException w:name="Light List Accent 2" w:semiHidden="0" w:uiPriority="61" w:unhideWhenUsed="0"/>
-    <w:lsdException w:name="Light Grid Accent 2" w:semiHidden="0" w:uiPriority="62" w:unhideWhenUsed="0"/>
-    <w:lsdException w:name="Medium Shading 1 Accent 2" w:semiHidden="0" w:uiPriority="63" w:unhideWhenUsed="0"/>
-    <w:lsdException w:name="Medium Shading 2 Accent 2" w:semiHidden="0" w:uiPriority="64" w:unhideWhenUsed="0"/>
-    <w:lsdException w:name="Medium List 1 Accent 2" w:semiHidden="0" w:uiPriority="65" w:unhideWhenUsed="0"/>
-    <w:lsdException w:name="Medium List 2 Accent 2" w:semiHidden="0" w:uiPriority="66" w:unhideWhenUsed="0"/>
-    <w:lsdException w:name="Medium Grid 1 Accent 2" w:semiHidden="0" w:uiPriority="67" w:unhideWhenUsed="0"/>
-    <w:lsdException w:name="Medium Grid 2 Accent 2" w:semiHidden="0" w:uiPriority="68" w:unhideWhenUsed="0"/>
-    <w:lsdException w:name="Medium Grid 3 Accent 2" w:semiHidden="0" w:uiPriority="69" w:unhideWhenUsed="0"/>
-    <w:lsdException w:name="Dark List Accent 2" w:semiHidden="0" w:uiPriority="70" w:unhideWhenUsed="0"/>
-    <w:lsdException w:name="Colorful Shading Accent 2" w:semiHidden="0" w:uiPriority="71" w:unhideWhenUsed="0"/>
-    <w:lsdException w:name="Colorful List Accent 2" w:semiHidden="0" w:uiPriority="72" w:unhideWhenUsed="0"/>
-    <w:lsdException w:name="Colorful Grid Accent 2" w:semiHidden="0" w:uiPriority="73" w:unhideWhenUsed="0"/>
-    <w:lsdException w:name="Light Shading Accent 3" w:semiHidden="0" w:uiPriority="60" w:unhideWhenUsed="0"/>
-    <w:lsdException w:name="Light List Accent 3" w:semiHidden="0" w:uiPriority="61" w:unhideWhenUsed="0"/>
-    <w:lsdException w:name="Light Grid Accent 3" w:semiHidden="0" w:uiPriority="62" w:unhideWhenUsed="0"/>
-    <w:lsdException w:name="Medium Shading 1 Accent 3" w:semiHidden="0" w:uiPriority="63" w:unhideWhenUsed="0"/>
-    <w:lsdException w:name="Medium Shading 2 Accent 3" w:semiHidden="0" w:uiPriority="64" w:unhideWhenUsed="0"/>
-    <w:lsdException w:name="Medium List 1 Accent 3" w:semiHidden="0" w:uiPriority="65" w:unhideWhenUsed="0"/>
-    <w:lsdException w:name="Medium List 2 Accent 3" w:semiHidden="0" w:uiPriority="66" w:unhideWhenUsed="0"/>
-    <w:lsdException w:name="Medium Grid 1 Accent 3" w:semiHidden="0" w:uiPriority="67" w:unhideWhenUsed="0"/>
-    <w:lsdException w:name="Medium Grid 2 Accent 3" w:semiHidden="0" w:uiPriority="68" w:unhideWhenUsed="0"/>
-    <w:lsdException w:name="Medium Grid 3 Accent 3" w:semiHidden="0" w:uiPriority="69" w:unhideWhenUsed="0"/>
-    <w:lsdException w:name="Dark List Accent 3" w:semiHidden="0" w:uiPriority="70" w:unhideWhenUsed="0"/>
-    <w:lsdException w:name="Colorful Shading Accent 3" w:semiHidden="0" w:uiPriority="71" w:unhideWhenUsed="0"/>
-    <w:lsdException w:name="Colorful List Accent 3" w:semiHidden="0" w:uiPriority="72" w:unhideWhenUsed="0"/>
-    <w:lsdException w:name="Colorful Grid Accent 3" w:semiHidden="0" w:uiPriority="73" w:unhideWhenUsed="0"/>
-    <w:lsdException w:name="Light Shading Accent 4" w:semiHidden="0" w:uiPriority="60" w:unhideWhenUsed="0"/>
-    <w:lsdException w:name="Light List Accent 4" w:semiHidden="0" w:uiPriority="61" w:unhideWhenUsed="0"/>
-    <w:lsdException w:name="Light Grid Accent 4" w:semiHidden="0" w:uiPriority="62" w:unhideWhenUsed="0"/>
-    <w:lsdException w:name="Medium Shading 1 Accent 4" w:semiHidden="0" w:uiPriority="63" w:unhideWhenUsed="0"/>
-    <w:lsdException w:name="Medium Shading 2 Accent 4" w:semiHidden="0" w:uiPriority="64" w:unhideWhenUsed="0"/>
-    <w:lsdException w:name="Medium List 1 Accent 4" w:semiHidden="0" w:uiPriority="65" w:unhideWhenUsed="0"/>
-    <w:lsdException w:name="Medium List 2 Accent 4" w:semiHidden="0" w:uiPriority="66" w:unhideWhenUsed="0"/>
-    <w:lsdException w:name="Medium Grid 1 Accent 4" w:semiHidden="0" w:uiPriority="67" w:unhideWhenUsed="0"/>
-    <w:lsdException w:name="Medium Grid 2 Accent 4" w:semiHidden="0" w:uiPriority="68" w:unhideWhenUsed="0"/>
-    <w:lsdException w:name="Medium Grid 3 Accent 4" w:semiHidden="0" w:uiPriority="69" w:unhideWhenUsed="0"/>
-    <w:lsdException w:name="Dark List Accent 4" w:semiHidden="0" w:uiPriority="70" w:unhideWhenUsed="0"/>
-    <w:lsdException w:name="Colorful Shading Accent 4" w:semiHidden="0" w:uiPriority="71" w:unhideWhenUsed="0"/>
-    <w:lsdException w:name="Colorful List Accent 4" w:semiHidden="0" w:uiPriority="72" w:unhideWhenUsed="0"/>
-    <w:lsdException w:name="Colorful Grid Accent 4" w:semiHidden="0" w:uiPriority="73" w:unhideWhenUsed="0"/>
-    <w:lsdException w:name="Light Shading Accent 5" w:semiHidden="0" w:uiPriority="60" w:unhideWhenUsed="0"/>
-    <w:lsdException w:name="Light List Accent 5" w:semiHidden="0" w:uiPriority="61" w:unhideWhenUsed="0"/>
-    <w:lsdException w:name="Light Grid Accent 5" w:semiHidden="0" w:uiPriority="62" w:unhideWhenUsed="0"/>
-    <w:lsdException w:name="Medium Shading 1 Accent 5" w:semiHidden="0" w:uiPriority="63" w:unhideWhenUsed="0"/>
-    <w:lsdException w:name="Medium Shading 2 Accent 5" w:semiHidden="0" w:uiPriority="64" w:unhideWhenUsed="0"/>
-    <w:lsdException w:name="Medium List 1 Accent 5" w:semiHidden="0" w:uiPriority="65" w:unhideWhenUsed="0"/>
-    <w:lsdException w:name="Medium List 2 Accent 5" w:semiHidden="0" w:uiPriority="66" w:unhideWhenUsed="0"/>
-    <w:lsdException w:name="Medium Grid 1 Accent 5" w:semiHidden="0" w:uiPriority="67" w:unhideWhenUsed="0"/>
-    <w:lsdException w:name="Medium Grid 2 Accent 5" w:semiHidden="0" w:uiPriority="68" w:unhideWhenUsed="0"/>
-    <w:lsdException w:name="Medium Grid 3 Accent 5" w:semiHidden="0" w:uiPriority="69" w:unhideWhenUsed="0"/>
-    <w:lsdException w:name="Dark List Accent 5" w:semiHidden="0" w:uiPriority="70" w:unhideWhenUsed="0"/>
-    <w:lsdException w:name="Colorful Shading Accent 5" w:semiHidden="0" w:uiPriority="71" w:unhideWhenUsed="0"/>
-    <w:lsdException w:name="Colorful List Accent 5" w:semiHidden="0" w:uiPriority="72" w:unhideWhenUsed="0"/>
-    <w:lsdException w:name="Colorful Grid Accent 5" w:semiHidden="0" w:uiPriority="73" w:unhideWhenUsed="0"/>
-    <w:lsdException w:name="Light Shading Accent 6" w:semiHidden="0" w:uiPriority="60" w:unhideWhenUsed="0"/>
-    <w:lsdException w:name="Light List Accent 6" w:semiHidden="0" w:uiPriority="61" w:unhideWhenUsed="0"/>
-    <w:lsdException w:name="Light Grid Accent 6" w:semiHidden="0" w:uiPriority="62" w:unhideWhenUsed="0"/>
-    <w:lsdException w:name="Medium Shading 1 Accent 6" w:semiHidden="0" w:uiPriority="63" w:unhideWhenUsed="0"/>
-    <w:lsdException w:name="Medium Shading 2 Accent 6" w:semiHidden="0" w:uiPriority="64" w:unhideWhenUsed="0"/>
-    <w:lsdException w:name="Medium List 1 Accent 6" w:semiHidden="0" w:uiPriority="65" w:unhideWhenUsed="0"/>
-    <w:lsdException w:name="Medium List 2 Accent 6" w:semiHidden="0" w:uiPriority="66" w:unhideWhenUsed="0"/>
-    <w:lsdException w:name="Medium Grid 1 Accent 6" w:semiHidden="0" w:uiPriority="67" w:unhideWhenUsed="0"/>
-    <w:lsdException w:name="Medium Grid 2 Accent 6" w:semiHidden="0" w:uiPriority="68" w:unhideWhenUsed="0"/>
-    <w:lsdException w:name="Medium Grid 3 Accent 6" w:semiHidden="0" w:uiPriority="69" w:unhideWhenUsed="0"/>
-    <w:lsdException w:name="Dark List Accent 6" w:semiHidden="0" w:uiPriority="70" w:unhideWhenUsed="0"/>
-    <w:lsdException w:name="Colorful Shading Accent 6" w:semiHidden="0" w:uiPriority="71" w:unhideWhenUsed="0"/>
-    <w:lsdException w:name="Colorful List Accent 6" w:semiHidden="0" w:uiPriority="72" w:unhideWhenUsed="0"/>
-    <w:lsdException w:name="Colorful Grid Accent 6" w:semiHidden="0" w:uiPriority="73" w:unhideWhenUsed="0"/>
-    <w:lsdException w:name="Subtle Emphasis" w:semiHidden="0" w:uiPriority="19" w:unhideWhenUsed="0" w:qFormat="1"/>
-    <w:lsdException w:name="Intense Emphasis" w:semiHidden="0" w:uiPriority="21" w:unhideWhenUsed="0" w:qFormat="1"/>
-    <w:lsdException w:name="Subtle Reference" w:semiHidden="0" w:uiPriority="31" w:unhideWhenUsed="0" w:qFormat="1"/>
-    <w:lsdException w:name="Intense Reference" w:semiHidden="0" w:uiPriority="32" w:unhideWhenUsed="0" w:qFormat="1"/>
-    <w:lsdException w:name="Book Title" w:semiHidden="0" w:uiPriority="33" w:unhideWhenUsed="0" w:qFormat="1"/>
-    <w:lsdException w:name="Bibliography" w:uiPriority="37"/>
-    <w:lsdException w:name="TOC Heading" w:uiPriority="39" w:qFormat="1"/>
+  <w:latentStyles w:defLockedState="0" w:defUIPriority="0" w:defSemiHidden="0" w:defUnhideWhenUsed="0" w:defQFormat="0" w:count="371">
+    <w:lsdException w:name="Normal" w:qFormat="1"/>
+    <w:lsdException w:name="heading 1" w:qFormat="1"/>
+    <w:lsdException w:name="heading 2" w:qFormat="1"/>
+    <w:lsdException w:name="heading 3" w:semiHidden="1" w:unhideWhenUsed="1" w:qFormat="1"/>
+    <w:lsdException w:name="heading 4" w:semiHidden="1" w:unhideWhenUsed="1" w:qFormat="1"/>
+    <w:lsdException w:name="heading 5" w:semiHidden="1" w:unhideWhenUsed="1" w:qFormat="1"/>
+    <w:lsdException w:name="heading 6" w:semiHidden="1" w:unhideWhenUsed="1" w:qFormat="1"/>
+    <w:lsdException w:name="heading 7" w:semiHidden="1" w:unhideWhenUsed="1" w:qFormat="1"/>
+    <w:lsdException w:name="heading 8" w:semiHidden="1" w:unhideWhenUsed="1" w:qFormat="1"/>
+    <w:lsdException w:name="heading 9" w:semiHidden="1" w:unhideWhenUsed="1" w:qFormat="1"/>
+    <w:lsdException w:name="index 1" w:semiHidden="1" w:unhideWhenUsed="1"/>
+    <w:lsdException w:name="index 2" w:semiHidden="1" w:unhideWhenUsed="1"/>
+    <w:lsdException w:name="index 3" w:semiHidden="1" w:unhideWhenUsed="1"/>
+    <w:lsdException w:name="index 4" w:semiHidden="1" w:unhideWhenUsed="1"/>
+    <w:lsdException w:name="index 5" w:semiHidden="1" w:unhideWhenUsed="1"/>
+    <w:lsdException w:name="index 6" w:semiHidden="1" w:unhideWhenUsed="1"/>
+    <w:lsdException w:name="index 7" w:semiHidden="1" w:unhideWhenUsed="1"/>
+    <w:lsdException w:name="index 8" w:semiHidden="1" w:unhideWhenUsed="1"/>
+    <w:lsdException w:name="index 9" w:semiHidden="1" w:unhideWhenUsed="1"/>
+    <w:lsdException w:name="toc 1" w:semiHidden="1" w:unhideWhenUsed="1"/>
+    <w:lsdException w:name="toc 2" w:semiHidden="1" w:unhideWhenUsed="1"/>
+    <w:lsdException w:name="toc 3" w:semiHidden="1" w:unhideWhenUsed="1"/>
+    <w:lsdException w:name="toc 4" w:semiHidden="1" w:unhideWhenUsed="1"/>
+    <w:lsdException w:name="toc 5" w:semiHidden="1" w:unhideWhenUsed="1"/>
+    <w:lsdException w:name="toc 6" w:semiHidden="1" w:unhideWhenUsed="1"/>
+    <w:lsdException w:name="toc 7" w:semiHidden="1" w:unhideWhenUsed="1"/>
+    <w:lsdException w:name="toc 8" w:semiHidden="1" w:unhideWhenUsed="1"/>
+    <w:lsdException w:name="toc 9" w:semiHidden="1" w:unhideWhenUsed="1"/>
+    <w:lsdException w:name="Normal Indent" w:semiHidden="1" w:unhideWhenUsed="1"/>
+    <w:lsdException w:name="footnote text" w:semiHidden="1" w:unhideWhenUsed="1"/>
+    <w:lsdException w:name="annotation text" w:semiHidden="1" w:unhideWhenUsed="1"/>
+    <w:lsdException w:name="header" w:semiHidden="1" w:unhideWhenUsed="1"/>
+    <w:lsdException w:name="footer" w:semiHidden="1" w:unhideWhenUsed="1"/>
+    <w:lsdException w:name="index heading" w:semiHidden="1" w:unhideWhenUsed="1"/>
+    <w:lsdException w:name="caption" w:semiHidden="1" w:unhideWhenUsed="1" w:qFormat="1"/>
+    <w:lsdException w:name="table of figures" w:semiHidden="1" w:unhideWhenUsed="1"/>
+    <w:lsdException w:name="envelope address" w:semiHidden="1" w:unhideWhenUsed="1"/>
+    <w:lsdException w:name="envelope return" w:semiHidden="1" w:unhideWhenUsed="1"/>
+    <w:lsdException w:name="footnote reference" w:semiHidden="1" w:unhideWhenUsed="1"/>
+    <w:lsdException w:name="annotation reference" w:semiHidden="1" w:unhideWhenUsed="1"/>
+    <w:lsdException w:name="line number" w:semiHidden="1" w:unhideWhenUsed="1"/>
+    <w:lsdException w:name="page number" w:semiHidden="1" w:unhideWhenUsed="1"/>
+    <w:lsdException w:name="endnote reference" w:semiHidden="1" w:unhideWhenUsed="1"/>
+    <w:lsdException w:name="endnote text" w:semiHidden="1" w:unhideWhenUsed="1"/>
+    <w:lsdException w:name="table of authorities" w:semiHidden="1" w:unhideWhenUsed="1"/>
+    <w:lsdException w:name="macro" w:semiHidden="1" w:unhideWhenUsed="1"/>
+    <w:lsdException w:name="toa heading" w:semiHidden="1" w:unhideWhenUsed="1"/>
+    <w:lsdException w:name="List" w:semiHidden="1" w:unhideWhenUsed="1"/>
+    <w:lsdException w:name="List Bullet" w:semiHidden="1" w:unhideWhenUsed="1"/>
+    <w:lsdException w:name="List 2" w:semiHidden="1" w:unhideWhenUsed="1"/>
+    <w:lsdException w:name="List 3" w:semiHidden="1" w:unhideWhenUsed="1"/>
+    <w:lsdException w:name="List Bullet 2" w:semiHidden="1" w:unhideWhenUsed="1"/>
+    <w:lsdException w:name="List Bullet 3" w:semiHidden="1" w:unhideWhenUsed="1"/>
+    <w:lsdException w:name="List Bullet 4" w:semiHidden="1" w:unhideWhenUsed="1"/>
+    <w:lsdException w:name="List Bullet 5" w:semiHidden="1" w:unhideWhenUsed="1"/>
+    <w:lsdException w:name="List Number 2" w:semiHidden="1" w:unhideWhenUsed="1"/>
+    <w:lsdException w:name="List Number 3" w:semiHidden="1" w:unhideWhenUsed="1"/>
+    <w:lsdException w:name="List Number 4" w:semiHidden="1" w:unhideWhenUsed="1"/>
+    <w:lsdException w:name="List Number 5" w:semiHidden="1" w:unhideWhenUsed="1"/>
+    <w:lsdException w:name="Title" w:qFormat="1"/>
+    <w:lsdException w:name="Closing" w:semiHidden="1" w:unhideWhenUsed="1"/>
+    <w:lsdException w:name="Signature" w:semiHidden="1" w:unhideWhenUsed="1"/>
+    <w:lsdException w:name="Default Paragraph Font" w:semiHidden="1" w:unhideWhenUsed="1"/>
+    <w:lsdException w:name="Body Text" w:semiHidden="1" w:unhideWhenUsed="1"/>
+    <w:lsdException w:name="Body Text Indent" w:semiHidden="1" w:unhideWhenUsed="1"/>
+    <w:lsdException w:name="List Continue" w:semiHidden="1" w:unhideWhenUsed="1"/>
+    <w:lsdException w:name="List Continue 2" w:semiHidden="1" w:unhideWhenUsed="1"/>
+    <w:lsdException w:name="List Continue 3" w:semiHidden="1" w:unhideWhenUsed="1"/>
+    <w:lsdException w:name="List Continue 4" w:semiHidden="1" w:unhideWhenUsed="1"/>
+    <w:lsdException w:name="List Continue 5" w:semiHidden="1" w:unhideWhenUsed="1"/>
+    <w:lsdException w:name="Message Header" w:semiHidden="1" w:unhideWhenUsed="1"/>
+    <w:lsdException w:name="Subtitle" w:qFormat="1"/>
+    <w:lsdException w:name="Body Text First Indent 2" w:semiHidden="1" w:unhideWhenUsed="1"/>
+    <w:lsdException w:name="Note Heading" w:semiHidden="1" w:unhideWhenUsed="1"/>
+    <w:lsdException w:name="Body Text 2" w:semiHidden="1" w:unhideWhenUsed="1"/>
+    <w:lsdException w:name="Body Text 3" w:semiHidden="1" w:unhideWhenUsed="1"/>
+    <w:lsdException w:name="Body Text Indent 2" w:semiHidden="1" w:unhideWhenUsed="1"/>
+    <w:lsdException w:name="Body Text Indent 3" w:semiHidden="1" w:unhideWhenUsed="1"/>
+    <w:lsdException w:name="Block Text" w:semiHidden="1" w:unhideWhenUsed="1"/>
+    <w:lsdException w:name="Hyperlink" w:semiHidden="1" w:unhideWhenUsed="1"/>
+    <w:lsdException w:name="FollowedHyperlink" w:semiHidden="1" w:unhideWhenUsed="1"/>
+    <w:lsdException w:name="Strong" w:uiPriority="22" w:qFormat="1"/>
+    <w:lsdException w:name="Emphasis" w:uiPriority="20" w:qFormat="1"/>
+    <w:lsdException w:name="Document Map" w:semiHidden="1" w:unhideWhenUsed="1"/>
+    <w:lsdException w:name="Plain Text" w:semiHidden="1" w:unhideWhenUsed="1"/>
+    <w:lsdException w:name="E-mail Signature" w:semiHidden="1" w:unhideWhenUsed="1"/>
+    <w:lsdException w:name="HTML Top of Form" w:semiHidden="1" w:unhideWhenUsed="1"/>
+    <w:lsdException w:name="HTML Bottom of Form" w:semiHidden="1" w:unhideWhenUsed="1"/>
+    <w:lsdException w:name="Normal (Web)" w:semiHidden="1" w:unhideWhenUsed="1"/>
+    <w:lsdException w:name="HTML Acronym" w:semiHidden="1" w:unhideWhenUsed="1"/>
+    <w:lsdException w:name="HTML Address" w:semiHidden="1" w:unhideWhenUsed="1"/>
+    <w:lsdException w:name="HTML Cite" w:semiHidden="1" w:unhideWhenUsed="1"/>
+    <w:lsdException w:name="HTML Code" w:semiHidden="1" w:unhideWhenUsed="1"/>
+    <w:lsdException w:name="HTML Definition" w:semiHidden="1" w:unhideWhenUsed="1"/>
+    <w:lsdException w:name="HTML Keyboard" w:semiHidden="1" w:unhideWhenUsed="1"/>
+    <w:lsdException w:name="HTML Preformatted" w:semiHidden="1" w:unhideWhenUsed="1"/>
+    <w:lsdException w:name="HTML Sample" w:semiHidden="1" w:unhideWhenUsed="1"/>
+    <w:lsdException w:name="HTML Typewriter" w:semiHidden="1" w:unhideWhenUsed="1"/>
+    <w:lsdException w:name="HTML Variable" w:semiHidden="1" w:unhideWhenUsed="1"/>
+    <w:lsdException w:name="Normal Table" w:semiHidden="1" w:unhideWhenUsed="1"/>
+    <w:lsdException w:name="annotation subject" w:semiHidden="1" w:unhideWhenUsed="1"/>
+    <w:lsdException w:name="No List" w:semiHidden="1" w:unhideWhenUsed="1"/>
+    <w:lsdException w:name="Outline List 1" w:semiHidden="1" w:unhideWhenUsed="1"/>
+    <w:lsdException w:name="Outline List 2" w:semiHidden="1" w:unhideWhenUsed="1"/>
+    <w:lsdException w:name="Outline List 3" w:semiHidden="1" w:unhideWhenUsed="1"/>
+    <w:lsdException w:name="Table Simple 1" w:semiHidden="1" w:unhideWhenUsed="1"/>
+    <w:lsdException w:name="Table Simple 2" w:semiHidden="1" w:unhideWhenUsed="1"/>
+    <w:lsdException w:name="Table Simple 3" w:semiHidden="1" w:unhideWhenUsed="1"/>
+    <w:lsdException w:name="Table Classic 1" w:semiHidden="1" w:unhideWhenUsed="1"/>
+    <w:lsdException w:name="Table Classic 2" w:semiHidden="1" w:unhideWhenUsed="1"/>
+    <w:lsdException w:name="Table Classic 3" w:semiHidden="1" w:unhideWhenUsed="1"/>
+    <w:lsdException w:name="Table Classic 4" w:semiHidden="1" w:unhideWhenUsed="1"/>
+    <w:lsdException w:name="Table Colorful 1" w:semiHidden="1" w:unhideWhenUsed="1"/>
+    <w:lsdException w:name="Table Colorful 2" w:semiHidden="1" w:unhideWhenUsed="1"/>
+    <w:lsdException w:name="Table Colorful 3" w:semiHidden="1" w:unhideWhenUsed="1"/>
+    <w:lsdException w:name="Table Columns 1" w:semiHidden="1" w:unhideWhenUsed="1"/>
+    <w:lsdException w:name="Table Columns 2" w:semiHidden="1" w:unhideWhenUsed="1"/>
+    <w:lsdException w:name="Table Columns 3" w:semiHidden="1" w:unhideWhenUsed="1"/>
+    <w:lsdException w:name="Table Columns 4" w:semiHidden="1" w:unhideWhenUsed="1"/>
+    <w:lsdException w:name="Table Columns 5" w:semiHidden="1" w:unhideWhenUsed="1"/>
+    <w:lsdException w:name="Table Grid 1" w:semiHidden="1" w:unhideWhenUsed="1"/>
+    <w:lsdException w:name="Table Grid 2" w:semiHidden="1" w:unhideWhenUsed="1"/>
+    <w:lsdException w:name="Table Grid 3" w:semiHidden="1" w:unhideWhenUsed="1"/>
+    <w:lsdException w:name="Table Grid 4" w:semiHidden="1" w:unhideWhenUsed="1"/>
+    <w:lsdException w:name="Table Grid 5" w:semiHidden="1" w:unhideWhenUsed="1"/>
+    <w:lsdException w:name="Table Grid 6" w:semiHidden="1" w:unhideWhenUsed="1"/>
+    <w:lsdException w:name="Table Grid 7" w:semiHidden="1" w:unhideWhenUsed="1"/>
+    <w:lsdException w:name="Table Grid 8" w:semiHidden="1" w:unhideWhenUsed="1"/>
+    <w:lsdException w:name="Table List 1" w:semiHidden="1" w:unhideWhenUsed="1"/>
+    <w:lsdException w:name="Table List 2" w:semiHidden="1" w:unhideWhenUsed="1"/>
+    <w:lsdException w:name="Table List 3" w:semiHidden="1" w:unhideWhenUsed="1"/>
+    <w:lsdException w:name="Table List 4" w:semiHidden="1" w:unhideWhenUsed="1"/>
+    <w:lsdException w:name="Table List 5" w:semiHidden="1" w:unhideWhenUsed="1"/>
+    <w:lsdException w:name="Table List 6" w:semiHidden="1" w:unhideWhenUsed="1"/>
+    <w:lsdException w:name="Table List 7" w:semiHidden="1" w:unhideWhenUsed="1"/>
+    <w:lsdException w:name="Table List 8" w:semiHidden="1" w:unhideWhenUsed="1"/>
+    <w:lsdException w:name="Table 3D effects 1" w:semiHidden="1" w:unhideWhenUsed="1"/>
+    <w:lsdException w:name="Table 3D effects 2" w:semiHidden="1" w:unhideWhenUsed="1"/>
+    <w:lsdException w:name="Table 3D effects 3" w:semiHidden="1" w:unhideWhenUsed="1"/>
+    <w:lsdException w:name="Table Contemporary" w:semiHidden="1" w:unhideWhenUsed="1"/>
+    <w:lsdException w:name="Table Elegant" w:semiHidden="1" w:unhideWhenUsed="1"/>
+    <w:lsdException w:name="Table Professional" w:semiHidden="1" w:unhideWhenUsed="1"/>
+    <w:lsdException w:name="Table Subtle 1" w:semiHidden="1" w:unhideWhenUsed="1"/>
+    <w:lsdException w:name="Table Subtle 2" w:semiHidden="1" w:unhideWhenUsed="1"/>
+    <w:lsdException w:name="Table Web 1" w:semiHidden="1" w:unhideWhenUsed="1"/>
+    <w:lsdException w:name="Table Web 2" w:semiHidden="1" w:unhideWhenUsed="1"/>
+    <w:lsdException w:name="Table Web 3" w:semiHidden="1" w:unhideWhenUsed="1"/>
+    <w:lsdException w:name="Balloon Text" w:semiHidden="1" w:unhideWhenUsed="1"/>
+    <w:lsdException w:name="Table Theme" w:semiHidden="1" w:unhideWhenUsed="1"/>
+    <w:lsdException w:name="Placeholder Text" w:semiHidden="1" w:uiPriority="99"/>
+    <w:lsdException w:name="No Spacing" w:uiPriority="1" w:qFormat="1"/>
+    <w:lsdException w:name="Light Shading" w:uiPriority="60"/>
+    <w:lsdException w:name="Light List" w:uiPriority="61"/>
+    <w:lsdException w:name="Light Grid" w:uiPriority="62"/>
+    <w:lsdException w:name="Medium Shading 1" w:uiPriority="63"/>
+    <w:lsdException w:name="Medium Shading 2" w:uiPriority="64"/>
+    <w:lsdException w:name="Medium List 1" w:uiPriority="65"/>
+    <w:lsdException w:name="Medium List 2" w:uiPriority="66"/>
+    <w:lsdException w:name="Medium Grid 1" w:uiPriority="67"/>
+    <w:lsdException w:name="Medium Grid 2" w:uiPriority="68"/>
+    <w:lsdException w:name="Medium Grid 3" w:uiPriority="69"/>
+    <w:lsdException w:name="Dark List" w:uiPriority="70"/>
+    <w:lsdException w:name="Colorful Shading" w:uiPriority="71"/>
+    <w:lsdException w:name="Colorful List" w:uiPriority="72"/>
+    <w:lsdException w:name="Colorful Grid" w:uiPriority="73"/>
+    <w:lsdException w:name="Light Shading Accent 1" w:uiPriority="60"/>
+    <w:lsdException w:name="Light List Accent 1" w:uiPriority="61"/>
+    <w:lsdException w:name="Light Grid Accent 1" w:uiPriority="62"/>
+    <w:lsdException w:name="Medium Shading 1 Accent 1" w:uiPriority="63"/>
+    <w:lsdException w:name="Medium Shading 2 Accent 1" w:uiPriority="64"/>
+    <w:lsdException w:name="Medium List 1 Accent 1" w:uiPriority="65"/>
+    <w:lsdException w:name="Revision" w:semiHidden="1" w:uiPriority="99"/>
+    <w:lsdException w:name="List Paragraph" w:uiPriority="34" w:qFormat="1"/>
+    <w:lsdException w:name="Quote" w:uiPriority="29" w:qFormat="1"/>
+    <w:lsdException w:name="Intense Quote" w:uiPriority="30" w:qFormat="1"/>
+    <w:lsdException w:name="Medium List 2 Accent 1" w:uiPriority="66"/>
+    <w:lsdException w:name="Medium Grid 1 Accent 1" w:uiPriority="67"/>
+    <w:lsdException w:name="Medium Grid 2 Accent 1" w:uiPriority="68"/>
+    <w:lsdException w:name="Medium Grid 3 Accent 1" w:uiPriority="69"/>
+    <w:lsdException w:name="Dark List Accent 1" w:uiPriority="70"/>
+    <w:lsdException w:name="Colorful Shading Accent 1" w:uiPriority="71"/>
+    <w:lsdException w:name="Colorful List Accent 1" w:uiPriority="72"/>
+    <w:lsdException w:name="Colorful Grid Accent 1" w:uiPriority="73"/>
+    <w:lsdException w:name="Light Shading Accent 2" w:uiPriority="60"/>
+    <w:lsdException w:name="Light List Accent 2" w:uiPriority="61"/>
+    <w:lsdException w:name="Light Grid Accent 2" w:uiPriority="62"/>
+    <w:lsdException w:name="Medium Shading 1 Accent 2" w:uiPriority="63"/>
+    <w:lsdException w:name="Medium Shading 2 Accent 2" w:uiPriority="64"/>
+    <w:lsdException w:name="Medium List 1 Accent 2" w:uiPriority="65"/>
+    <w:lsdException w:name="Medium List 2 Accent 2" w:uiPriority="66"/>
+    <w:lsdException w:name="Medium Grid 1 Accent 2" w:uiPriority="67"/>
+    <w:lsdException w:name="Medium Grid 2 Accent 2" w:uiPriority="68"/>
+    <w:lsdException w:name="Medium Grid 3 Accent 2" w:uiPriority="69"/>
+    <w:lsdException w:name="Dark List Accent 2" w:uiPriority="70"/>
+    <w:lsdException w:name="Colorful Shading Accent 2" w:uiPriority="71"/>
+    <w:lsdException w:name="Colorful List Accent 2" w:uiPriority="72"/>
+    <w:lsdException w:name="Colorful Grid Accent 2" w:uiPriority="73"/>
+    <w:lsdException w:name="Light Shading Accent 3" w:uiPriority="60"/>
+    <w:lsdException w:name="Light List Accent 3" w:uiPriority="61"/>
+    <w:lsdException w:name="Light Grid Accent 3" w:uiPriority="62"/>
+    <w:lsdException w:name="Medium Shading 1 Accent 3" w:uiPriority="63"/>
+    <w:lsdException w:name="Medium Shading 2 Accent 3" w:uiPriority="64"/>
+    <w:lsdException w:name="Medium List 1 Accent 3" w:uiPriority="65"/>
+    <w:lsdException w:name="Medium List 2 Accent 3" w:uiPriority="66"/>
+    <w:lsdException w:name="Medium Grid 1 Accent 3" w:uiPriority="67"/>
+    <w:lsdException w:name="Medium Grid 2 Accent 3" w:uiPriority="68"/>
+    <w:lsdException w:name="Medium Grid 3 Accent 3" w:uiPriority="69"/>
+    <w:lsdException w:name="Dark List Accent 3" w:uiPriority="70"/>
+    <w:lsdException w:name="Colorful Shading Accent 3" w:uiPriority="71"/>
+    <w:lsdException w:name="Colorful List Accent 3" w:uiPriority="72"/>
+    <w:lsdException w:name="Colorful Grid Accent 3" w:uiPriority="73"/>
+    <w:lsdException w:name="Light Shading Accent 4" w:uiPriority="60"/>
+    <w:lsdException w:name="Light List Accent 4" w:uiPriority="61"/>
+    <w:lsdException w:name="Light Grid Accent 4" w:uiPriority="62"/>
+    <w:lsdException w:name="Medium Shading 1 Accent 4" w:uiPriority="63"/>
+    <w:lsdException w:name="Medium Shading 2 Accent 4" w:uiPriority="64"/>
+    <w:lsdException w:name="Medium List 1 Accent 4" w:uiPriority="65"/>
+    <w:lsdException w:name="Medium List 2 Accent 4" w:uiPriority="66"/>
+    <w:lsdException w:name="Medium Grid 1 Accent 4" w:uiPriority="67"/>
+    <w:lsdException w:name="Medium Grid 2 Accent 4" w:uiPriority="68"/>
+    <w:lsdException w:name="Medium Grid 3 Accent 4" w:uiPriority="69"/>
+    <w:lsdException w:name="Dark List Accent 4" w:uiPriority="70"/>
+    <w:lsdException w:name="Colorful Shading Accent 4" w:uiPriority="71"/>
+    <w:lsdException w:name="Colorful List Accent 4" w:uiPriority="72"/>
+    <w:lsdException w:name="Colorful Grid Accent 4" w:uiPriority="73"/>
+    <w:lsdException w:name="Light Shading Accent 5" w:uiPriority="60"/>
+    <w:lsdException w:name="Light List Accent 5" w:uiPriority="61"/>
+    <w:lsdException w:name="Light Grid Accent 5" w:uiPriority="62"/>
+    <w:lsdException w:name="Medium Shading 1 Accent 5" w:uiPriority="63"/>
+    <w:lsdException w:name="Medium Shading 2 Accent 5" w:uiPriority="64"/>
+    <w:lsdException w:name="Medium List 1 Accent 5" w:uiPriority="65"/>
+    <w:lsdException w:name="Medium List 2 Accent 5" w:uiPriority="66"/>
+    <w:lsdException w:name="Medium Grid 1 Accent 5" w:uiPriority="67"/>
+    <w:lsdException w:name="Medium Grid 2 Accent 5" w:uiPriority="68"/>
+    <w:lsdException w:name="Medium Grid 3 Accent 5" w:uiPriority="69"/>
+    <w:lsdException w:name="Dark List Accent 5" w:uiPriority="70"/>
+    <w:lsdException w:name="Colorful Shading Accent 5" w:uiPriority="71"/>
+    <w:lsdException w:name="Colorful List Accent 5" w:uiPriority="72"/>
+    <w:lsdException w:name="Colorful Grid Accent 5" w:uiPriority="73"/>
+    <w:lsdException w:name="Light Shading Accent 6" w:uiPriority="60"/>
+    <w:lsdException w:name="Light List Accent 6" w:uiPriority="61"/>
+    <w:lsdException w:name="Light Grid Accent 6" w:uiPriority="62"/>
+    <w:lsdException w:name="Medium Shading 1 Accent 6" w:uiPriority="63"/>
+    <w:lsdException w:name="Medium Shading 2 Accent 6" w:uiPriority="64"/>
+    <w:lsdException w:name="Medium List 1 Accent 6" w:uiPriority="65"/>
+    <w:lsdException w:name="Medium List 2 Accent 6" w:uiPriority="66"/>
+    <w:lsdException w:name="Medium Grid 1 Accent 6" w:uiPriority="67"/>
+    <w:lsdException w:name="Medium Grid 2 Accent 6" w:uiPriority="68"/>
+    <w:lsdException w:name="Medium Grid 3 Accent 6" w:uiPriority="69"/>
+    <w:lsdException w:name="Dark List Accent 6" w:uiPriority="70"/>
+    <w:lsdException w:name="Colorful Shading Accent 6" w:uiPriority="71"/>
+    <w:lsdException w:name="Colorful List Accent 6" w:uiPriority="72"/>
+    <w:lsdException w:name="Colorful Grid Accent 6" w:uiPriority="73"/>
+    <w:lsdException w:name="Subtle Emphasis" w:uiPriority="19" w:qFormat="1"/>
+    <w:lsdException w:name="Intense Emphasis" w:uiPriority="21" w:qFormat="1"/>
+    <w:lsdException w:name="Subtle Reference" w:uiPriority="31" w:qFormat="1"/>
+    <w:lsdException w:name="Intense Reference" w:uiPriority="32" w:qFormat="1"/>
+    <w:lsdException w:name="Book Title" w:uiPriority="33" w:qFormat="1"/>
+    <w:lsdException w:name="Bibliography" w:semiHidden="1" w:uiPriority="37" w:unhideWhenUsed="1"/>
+    <w:lsdException w:name="TOC Heading" w:semiHidden="1" w:uiPriority="39" w:unhideWhenUsed="1" w:qFormat="1"/>
+    <w:lsdException w:name="Plain Table 1" w:uiPriority="41"/>
+    <w:lsdException w:name="Plain Table 2" w:uiPriority="42"/>
+    <w:lsdException w:name="Plain Table 3" w:uiPriority="43"/>
+    <w:lsdException w:name="Plain Table 4" w:uiPriority="44"/>
+    <w:lsdException w:name="Plain Table 5" w:uiPriority="45"/>
+    <w:lsdException w:name="Grid Table Light" w:uiPriority="40"/>
+    <w:lsdException w:name="Grid Table 1 Light" w:uiPriority="46"/>
+    <w:lsdException w:name="Grid Table 2" w:uiPriority="47"/>
+    <w:lsdException w:name="Grid Table 3" w:uiPriority="48"/>
+    <w:lsdException w:name="Grid Table 4" w:uiPriority="49"/>
+    <w:lsdException w:name="Grid Table 5 Dark" w:uiPriority="50"/>
+    <w:lsdException w:name="Grid Table 6 Colorful" w:uiPriority="51"/>
+    <w:lsdException w:name="Grid Table 7 Colorful" w:uiPriority="52"/>
+    <w:lsdException w:name="Grid Table 1 Light Accent 1" w:uiPriority="46"/>
+    <w:lsdException w:name="Grid Table 2 Accent 1" w:uiPriority="47"/>
+    <w:lsdException w:name="Grid Table 3 Accent 1" w:uiPriority="48"/>
+    <w:lsdException w:name="Grid Table 4 Accent 1" w:uiPriority="49"/>
+    <w:lsdException w:name="Grid Table 5 Dark Accent 1" w:uiPriority="50"/>
+    <w:lsdException w:name="Grid Table 6 Colorful Accent 1" w:uiPriority="51"/>
+    <w:lsdException w:name="Grid Table 7 Colorful Accent 1" w:uiPriority="52"/>
+    <w:lsdException w:name="Grid Table 1 Light Accent 2" w:uiPriority="46"/>
+    <w:lsdException w:name="Grid Table 2 Accent 2" w:uiPriority="47"/>
+    <w:lsdException w:name="Grid Table 3 Accent 2" w:uiPriority="48"/>
+    <w:lsdException w:name="Grid Table 4 Accent 2" w:uiPriority="49"/>
+    <w:lsdException w:name="Grid Table 5 Dark Accent 2" w:uiPriority="50"/>
+    <w:lsdException w:name="Grid Table 6 Colorful Accent 2" w:uiPriority="51"/>
+    <w:lsdException w:name="Grid Table 7 Colorful Accent 2" w:uiPriority="52"/>
+    <w:lsdException w:name="Grid Table 1 Light Accent 3" w:uiPriority="46"/>
+    <w:lsdException w:name="Grid Table 2 Accent 3" w:uiPriority="47"/>
+    <w:lsdException w:name="Grid Table 3 Accent 3" w:uiPriority="48"/>
+    <w:lsdException w:name="Grid Table 4 Accent 3" w:uiPriority="49"/>
+    <w:lsdException w:name="Grid Table 5 Dark Accent 3" w:uiPriority="50"/>
+    <w:lsdException w:name="Grid Table 6 Colorful Accent 3" w:uiPriority="51"/>
+    <w:lsdException w:name="Grid Table 7 Colorful Accent 3" w:uiPriority="52"/>
+    <w:lsdException w:name="Grid Table 1 Light Accent 4" w:uiPriority="46"/>
+    <w:lsdException w:name="Grid Table 2 Accent 4" w:uiPriority="47"/>
+    <w:lsdException w:name="Grid Table 3 Accent 4" w:uiPriority="48"/>
+    <w:lsdException w:name="Grid Table 4 Accent 4" w:uiPriority="49"/>
+    <w:lsdException w:name="Grid Table 5 Dark Accent 4" w:uiPriority="50"/>
+    <w:lsdException w:name="Grid Table 6 Colorful Accent 4" w:uiPriority="51"/>
+    <w:lsdException w:name="Grid Table 7 Colorful Accent 4" w:uiPriority="52"/>
+    <w:lsdException w:name="Grid Table 1 Light Accent 5" w:uiPriority="46"/>
+    <w:lsdException w:name="Grid Table 2 Accent 5" w:uiPriority="47"/>
+    <w:lsdException w:name="Grid Table 3 Accent 5" w:uiPriority="48"/>
+    <w:lsdException w:name="Grid Table 4 Accent 5" w:uiPriority="49"/>
+    <w:lsdException w:name="Grid Table 5 Dark Accent 5" w:uiPriority="50"/>
+    <w:lsdException w:name="Grid Table 6 Colorful Accent 5" w:uiPriority="51"/>
+    <w:lsdException w:name="Grid Table 7 Colorful Accent 5" w:uiPriority="52"/>
+    <w:lsdException w:name="Grid Table 1 Light Accent 6" w:uiPriority="46"/>
+    <w:lsdException w:name="Grid Table 2 Accent 6" w:uiPriority="47"/>
+    <w:lsdException w:name="Grid Table 3 Accent 6" w:uiPriority="48"/>
+    <w:lsdException w:name="Grid Table 4 Accent 6" w:uiPriority="49"/>
+    <w:lsdException w:name="Grid Table 5 Dark Accent 6" w:uiPriority="50"/>
+    <w:lsdException w:name="Grid Table 6 Colorful Accent 6" w:uiPriority="51"/>
+    <w:lsdException w:name="Grid Table 7 Colorful Accent 6" w:uiPriority="52"/>
+    <w:lsdException w:name="List Table 1 Light" w:uiPriority="46"/>
+    <w:lsdException w:name="List Table 2" w:uiPriority="47"/>
+    <w:lsdException w:name="List Table 3" w:uiPriority="48"/>
+    <w:lsdException w:name="List Table 4" w:uiPriority="49"/>
+    <w:lsdException w:name="List Table 5 Dark" w:uiPriority="50"/>
+    <w:lsdException w:name="List Table 6 Colorful" w:uiPriority="51"/>
+    <w:lsdException w:name="List Table 7 Colorful" w:uiPriority="52"/>
+    <w:lsdException w:name="List Table 1 Light Accent 1" w:uiPriority="46"/>
+    <w:lsdException w:name="List Table 2 Accent 1" w:uiPriority="47"/>
+    <w:lsdException w:name="List Table 3 Accent 1" w:uiPriority="48"/>
+    <w:lsdException w:name="List Table 4 Accent 1" w:uiPriority="49"/>
+    <w:lsdException w:name="List Table 5 Dark Accent 1" w:uiPriority="50"/>
+    <w:lsdException w:name="List Table 6 Colorful Accent 1" w:uiPriority="51"/>
+    <w:lsdException w:name="List Table 7 Colorful Accent 1" w:uiPriority="52"/>
+    <w:lsdException w:name="List Table 1 Light Accent 2" w:uiPriority="46"/>
+    <w:lsdException w:name="List Table 2 Accent 2" w:uiPriority="47"/>
+    <w:lsdException w:name="List Table 3 Accent 2" w:uiPriority="48"/>
+    <w:lsdException w:name="List Table 4 Accent 2" w:uiPriority="49"/>
+    <w:lsdException w:name="List Table 5 Dark Accent 2" w:uiPriority="50"/>
+    <w:lsdException w:name="List Table 6 Colorful Accent 2" w:uiPriority="51"/>
+    <w:lsdException w:name="List Table 7 Colorful Accent 2" w:uiPriority="52"/>
+    <w:lsdException w:name="List Table 1 Light Accent 3" w:uiPriority="46"/>
+    <w:lsdException w:name="List Table 2 Accent 3" w:uiPriority="47"/>
+    <w:lsdException w:name="List Table 3 Accent 3" w:uiPriority="48"/>
+    <w:lsdException w:name="List Table 4 Accent 3" w:uiPriority="49"/>
+    <w:lsdException w:name="List Table 5 Dark Accent 3" w:uiPriority="50"/>
+    <w:lsdException w:name="List Table 6 Colorful Accent 3" w:uiPriority="51"/>
+    <w:lsdException w:name="List Table 7 Colorful Accent 3" w:uiPriority="52"/>
+    <w:lsdException w:name="List Table 1 Light Accent 4" w:uiPriority="46"/>
+    <w:lsdException w:name="List Table 2 Accent 4" w:uiPriority="47"/>
+    <w:lsdException w:name="List Table 3 Accent 4" w:uiPriority="48"/>
+    <w:lsdException w:name="List Table 4 Accent 4" w:uiPriority="49"/>
+    <w:lsdException w:name="List Table 5 Dark Accent 4" w:uiPriority="50"/>
+    <w:lsdException w:name="List Table 6 Colorful Accent 4" w:uiPriority="51"/>
+    <w:lsdException w:name="List Table 7 Colorful Accent 4" w:uiPriority="52"/>
+    <w:lsdException w:name="List Table 1 Light Accent 5" w:uiPriority="46"/>
+    <w:lsdException w:name="List Table 2 Accent 5" w:uiPriority="47"/>
+    <w:lsdException w:name="List Table 3 Accent 5" w:uiPriority="48"/>
+    <w:lsdException w:name="List Table 4 Accent 5" w:uiPriority="49"/>
+    <w:lsdException w:name="List Table 5 Dark Accent 5" w:uiPriority="50"/>
+    <w:lsdException w:name="List Table 6 Colorful Accent 5" w:uiPriority="51"/>
+    <w:lsdException w:name="List Table 7 Colorful Accent 5" w:uiPriority="52"/>
+    <w:lsdException w:name="List Table 1 Light Accent 6" w:uiPriority="46"/>
+    <w:lsdException w:name="List Table 2 Accent 6" w:uiPriority="47"/>
+    <w:lsdException w:name="List Table 3 Accent 6" w:uiPriority="48"/>
+    <w:lsdException w:name="List Table 4 Accent 6" w:uiPriority="49"/>
+    <w:lsdException w:name="List Table 5 Dark Accent 6" w:uiPriority="50"/>
+    <w:lsdException w:name="List Table 6 Colorful Accent 6" w:uiPriority="51"/>
+    <w:lsdException w:name="List Table 7 Colorful Accent 6" w:uiPriority="52"/>
   </w:latentStyles>
   <w:style w:type="paragraph" w:default="1" w:styleId="Normal">
     <w:name w:val="Normal"/>
@@ -8391,7 +8201,7 @@
 </file>
 
 <file path=customXml/itemProps1.xml><?xml version="1.0" encoding="utf-8"?>
-<ds:datastoreItem xmlns:ds="http://schemas.openxmlformats.org/officeDocument/2006/customXml" ds:itemID="{E9BBE1D8-3934-4CB6-8C14-A207D74386A7}">
+<ds:datastoreItem xmlns:ds="http://schemas.openxmlformats.org/officeDocument/2006/customXml" ds:itemID="{DEF22EC3-1CE8-4B26-803D-9F212529441E}">
   <ds:schemaRefs>
     <ds:schemaRef ds:uri="http://schemas.openxmlformats.org/officeDocument/2006/bibliography"/>
   </ds:schemaRefs>

</xml_diff>

<commit_message>
Actualización realizada a las 13:08
Actualización del nombre
</commit_message>
<xml_diff>
--- a/Vision_20170322_Administracion de proyectos.docx
+++ b/Vision_20170322_Administracion de proyectos.docx
@@ -1051,6 +1051,19 @@
               </w:rPr>
               <w:t>Miguel Ángel Díaz</w:t>
             </w:r>
+            <w:ins w:id="2" w:author="MLujan" w:date="2017-05-25T13:08:00Z">
+              <w:r>
+                <w:rPr>
+                  <w:rFonts w:ascii="Arial" w:hAnsi="Arial" w:cs="Arial"/>
+                  <w:sz w:val="22"/>
+                  <w:szCs w:val="22"/>
+                  <w:lang w:val="es-MX"/>
+                </w:rPr>
+                <w:t xml:space="preserve"> Castañeda</w:t>
+              </w:r>
+            </w:ins>
+            <w:bookmarkStart w:id="3" w:name="_GoBack"/>
+            <w:bookmarkEnd w:id="3"/>
           </w:p>
         </w:tc>
         <w:tc>
@@ -1284,6 +1297,17 @@
               </w:rPr>
               <w:t>Miguel Ángel Díaz</w:t>
             </w:r>
+            <w:ins w:id="4" w:author="MLujan" w:date="2017-05-25T13:07:00Z">
+              <w:r>
+                <w:rPr>
+                  <w:rFonts w:ascii="Arial" w:hAnsi="Arial" w:cs="Arial"/>
+                  <w:sz w:val="22"/>
+                  <w:szCs w:val="22"/>
+                  <w:lang w:val="es-MX"/>
+                </w:rPr>
+                <w:t xml:space="preserve"> Castañeda</w:t>
+              </w:r>
+            </w:ins>
           </w:p>
         </w:tc>
         <w:tc>
@@ -1398,8 +1422,8 @@
           <w:lang w:val="es-MX"/>
         </w:rPr>
       </w:pPr>
-      <w:bookmarkStart w:id="2" w:name="_Toc12089006"/>
-      <w:bookmarkStart w:id="3" w:name="_Toc12669114"/>
+      <w:bookmarkStart w:id="5" w:name="_Toc12089006"/>
+      <w:bookmarkStart w:id="6" w:name="_Toc12669114"/>
       <w:r>
         <w:rPr>
           <w:i/>
@@ -1409,8 +1433,8 @@
         </w:rPr>
         <w:t>Visión/</w:t>
       </w:r>
-      <w:bookmarkEnd w:id="2"/>
-      <w:bookmarkEnd w:id="3"/>
+      <w:bookmarkEnd w:id="5"/>
+      <w:bookmarkEnd w:id="6"/>
       <w:r>
         <w:rPr>
           <w:i/>
@@ -1633,7 +1657,7 @@
         </w:rPr>
         <w:t xml:space="preserve">de Proyectos (Project Management Office, PMO) es un grupo o </w:t>
       </w:r>
-      <w:ins w:id="4" w:author="ILCE" w:date="2017-03-23T11:26:00Z">
+      <w:ins w:id="7" w:author="ILCE" w:date="2017-03-23T11:26:00Z">
         <w:r>
           <w:rPr>
             <w:rFonts w:ascii="Arial" w:hAnsi="Arial" w:cs="Arial"/>
@@ -2071,7 +2095,7 @@
         </w:rPr>
         <w:t xml:space="preserve">, esfuerzo de </w:t>
       </w:r>
-      <w:ins w:id="5" w:author="ILCE" w:date="2017-03-24T09:12:00Z">
+      <w:ins w:id="8" w:author="ILCE" w:date="2017-03-24T09:12:00Z">
         <w:r>
           <w:rPr>
             <w:rFonts w:ascii="Arial" w:hAnsi="Arial" w:cs="Arial"/>
@@ -2772,7 +2796,7 @@
         </w:rPr>
         <w:t xml:space="preserve"> solicitad</w:t>
       </w:r>
-      <w:ins w:id="6" w:author="ILCE" w:date="2017-03-24T09:16:00Z">
+      <w:ins w:id="9" w:author="ILCE" w:date="2017-03-24T09:16:00Z">
         <w:r>
           <w:rPr>
             <w:rFonts w:ascii="Arial" w:hAnsi="Arial" w:cs="Arial"/>
@@ -2780,7 +2804,7 @@
           <w:t>o</w:t>
         </w:r>
       </w:ins>
-      <w:del w:id="7" w:author="ILCE" w:date="2017-03-24T09:16:00Z">
+      <w:del w:id="10" w:author="ILCE" w:date="2017-03-24T09:16:00Z">
         <w:r>
           <w:rPr>
             <w:rFonts w:ascii="Arial" w:hAnsi="Arial" w:cs="Arial"/>
@@ -2859,15 +2883,7 @@
         <w:rPr>
           <w:rFonts w:ascii="Arial" w:hAnsi="Arial" w:cs="Arial"/>
         </w:rPr>
-        <w:t>l proyecto relacionados con áreas fuera de la gestión, por ej</w:t>
-      </w:r>
-      <w:bookmarkStart w:id="8" w:name="_GoBack"/>
-      <w:bookmarkEnd w:id="8"/>
-      <w:r>
-        <w:rPr>
-          <w:rFonts w:ascii="Arial" w:hAnsi="Arial" w:cs="Arial"/>
-        </w:rPr>
-        <w:t>emplo:</w:t>
+        <w:t>l proyecto relacionados con áreas fuera de la gestión, por ejemplo:</w:t>
       </w:r>
       <w:r>
         <w:rPr>
@@ -2899,7 +2915,7 @@
         </w:rPr>
         <w:t>riesgos, manuales y memorias técnicas</w:t>
       </w:r>
-      <w:ins w:id="9" w:author="MLujan" w:date="2017-05-25T13:00:00Z">
+      <w:ins w:id="11" w:author="MLujan" w:date="2017-05-25T13:00:00Z">
         <w:r>
           <w:rPr>
             <w:rFonts w:ascii="Arial" w:hAnsi="Arial" w:cs="Arial"/>
@@ -2907,7 +2923,7 @@
           <w:t>.</w:t>
         </w:r>
       </w:ins>
-      <w:del w:id="10" w:author="MLujan" w:date="2017-05-25T13:00:00Z">
+      <w:del w:id="12" w:author="MLujan" w:date="2017-05-25T13:00:00Z">
         <w:r>
           <w:rPr>
             <w:rFonts w:ascii="Arial" w:hAnsi="Arial" w:cs="Arial"/>
@@ -2933,7 +2949,7 @@
         </w:rPr>
         <w:t>Aprobar documentación de proyecto que tenga impacto sobre el proyecto</w:t>
       </w:r>
-      <w:ins w:id="11" w:author="MLujan" w:date="2017-05-25T13:00:00Z">
+      <w:ins w:id="13" w:author="MLujan" w:date="2017-05-25T13:00:00Z">
         <w:r>
           <w:rPr>
             <w:rFonts w:ascii="Arial" w:hAnsi="Arial" w:cs="Arial"/>
@@ -2977,7 +2993,7 @@
         </w:rPr>
         <w:t xml:space="preserve"> de principio a fin</w:t>
       </w:r>
-      <w:ins w:id="12" w:author="MLujan" w:date="2017-05-25T13:00:00Z">
+      <w:ins w:id="14" w:author="MLujan" w:date="2017-05-25T13:00:00Z">
         <w:r>
           <w:rPr>
             <w:rFonts w:ascii="Arial" w:hAnsi="Arial" w:cs="Arial"/>
@@ -3003,7 +3019,7 @@
         </w:rPr>
         <w:t>Todo lo no indicado en este documento dentro de funciones y alcance</w:t>
       </w:r>
-      <w:ins w:id="13" w:author="MLujan" w:date="2017-05-25T13:00:00Z">
+      <w:ins w:id="15" w:author="MLujan" w:date="2017-05-25T13:00:00Z">
         <w:r>
           <w:rPr>
             <w:rFonts w:ascii="Arial" w:hAnsi="Arial" w:cs="Arial"/>
@@ -4322,7 +4338,7 @@
         </mc:Choice>
         <mc:Fallback>
           <w:pict>
-            <v:line w14:anchorId="5C94F986" id="Line 12" o:spid="_x0000_s1026" style="position:absolute;flip:y;z-index:251658752;visibility:visible;mso-wrap-style:square;mso-width-percent:0;mso-height-percent:0;mso-wrap-distance-left:9pt;mso-wrap-distance-top:0;mso-wrap-distance-right:9pt;mso-wrap-distance-bottom:0;mso-position-horizontal:absolute;mso-position-horizontal-relative:text;mso-position-vertical:absolute;mso-position-vertical-relative:text;mso-width-percent:0;mso-height-percent:0;mso-width-relative:page;mso-height-relative:page" from="24.45pt,.9pt" to="510.45pt,.9pt" o:gfxdata="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" strokecolor="#339" strokeweight="4.5pt">
+            <v:line w14:anchorId="550D0A17" id="Line 12" o:spid="_x0000_s1026" style="position:absolute;flip:y;z-index:251658752;visibility:visible;mso-wrap-style:square;mso-width-percent:0;mso-height-percent:0;mso-wrap-distance-left:9pt;mso-wrap-distance-top:0;mso-wrap-distance-right:9pt;mso-wrap-distance-bottom:0;mso-position-horizontal:absolute;mso-position-horizontal-relative:text;mso-position-vertical:absolute;mso-position-vertical-relative:text;mso-width-percent:0;mso-height-percent:0;mso-width-relative:page;mso-height-relative:page" from="24.45pt,.9pt" to="510.45pt,.9pt" o:gfxdata="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" strokecolor="#339" strokeweight="4.5pt">
               <v:stroke linestyle="thinThick"/>
             </v:line>
           </w:pict>
@@ -8201,7 +8217,7 @@
 </file>
 
 <file path=customXml/itemProps1.xml><?xml version="1.0" encoding="utf-8"?>
-<ds:datastoreItem xmlns:ds="http://schemas.openxmlformats.org/officeDocument/2006/customXml" ds:itemID="{DEF22EC3-1CE8-4B26-803D-9F212529441E}">
+<ds:datastoreItem xmlns:ds="http://schemas.openxmlformats.org/officeDocument/2006/customXml" ds:itemID="{5D463643-CC43-4B86-A697-FE7EDF6F32E2}">
   <ds:schemaRefs>
     <ds:schemaRef ds:uri="http://schemas.openxmlformats.org/officeDocument/2006/bibliography"/>
   </ds:schemaRefs>

</xml_diff>